<commit_message>
Update paper work, Update the script(change the instruction mistake)
</commit_message>
<xml_diff>
--- a/document/Paper D (process and description).docx
+++ b/document/Paper D (process and description).docx
@@ -1831,7 +1831,7 @@
         <w:shd w:val="clear" w:color="auto" w:fill="FFFFFF"/>
         <w:spacing w:before="0" w:beforeAutospacing="0" w:after="150" w:afterAutospacing="0"/>
         <w:rPr>
-          <w:rFonts w:ascii="Times New Roman" w:hAnsi="Times New Roman" w:cs="Times New Roman" w:hint="eastAsia"/>
+          <w:rFonts w:ascii="Times New Roman" w:hAnsi="Times New Roman" w:cs="Times New Roman"/>
           <w:spacing w:val="-1"/>
           <w:sz w:val="20"/>
           <w:szCs w:val="20"/>
@@ -2235,27 +2235,7 @@
           <w:lang w:val="x-none"/>
         </w:rPr>
         <w:lastRenderedPageBreak/>
-        <w:t xml:space="preserve">We used 7 </w:t>
-      </w:r>
-      <w:r>
-        <w:rPr>
-          <w:rFonts w:ascii="Times New Roman" w:hAnsi="Times New Roman" w:cs="Times New Roman"/>
-          <w:spacing w:val="-1"/>
-          <w:sz w:val="20"/>
-          <w:szCs w:val="20"/>
-          <w:lang w:val="x-none"/>
-        </w:rPr>
-        <w:t xml:space="preserve">default </w:t>
-      </w:r>
-      <w:r>
-        <w:rPr>
-          <w:rFonts w:ascii="Times New Roman" w:hAnsi="Times New Roman" w:cs="Times New Roman"/>
-          <w:spacing w:val="-1"/>
-          <w:sz w:val="20"/>
-          <w:szCs w:val="20"/>
-          <w:lang w:val="x-none"/>
-        </w:rPr>
-        <w:t xml:space="preserve">mutators(operators) to generate the mutation which contains : </w:t>
+        <w:t xml:space="preserve">We used 7 default mutators(operators) to generate the mutation which contains : </w:t>
       </w:r>
       <w:r>
         <w:rPr>
@@ -2409,6 +2389,217 @@
     </w:p>
     <w:p>
       <w:pPr>
+        <w:pStyle w:val="a8"/>
+        <w:shd w:val="clear" w:color="auto" w:fill="FFFFFF"/>
+        <w:spacing w:before="0" w:beforeAutospacing="0" w:after="150" w:afterAutospacing="0"/>
+        <w:rPr>
+          <w:rFonts w:ascii="Times New Roman" w:hAnsi="Times New Roman" w:cs="Times New Roman"/>
+          <w:spacing w:val="-1"/>
+          <w:sz w:val="20"/>
+          <w:szCs w:val="20"/>
+          <w:lang w:val="x-none"/>
+        </w:rPr>
+      </w:pPr>
+      <w:r>
+        <w:rPr>
+          <w:noProof/>
+        </w:rPr>
+        <w:drawing>
+          <wp:inline distT="0" distB="0" distL="0" distR="0" wp14:anchorId="688A1742" wp14:editId="052D5409">
+            <wp:extent cx="2743200" cy="3431540"/>
+            <wp:effectExtent l="0" t="0" r="0" b="0"/>
+            <wp:docPr id="6" name="图片 6"/>
+            <wp:cNvGraphicFramePr>
+              <a:graphicFrameLocks xmlns:a="http://schemas.openxmlformats.org/drawingml/2006/main" noChangeAspect="1"/>
+            </wp:cNvGraphicFramePr>
+            <a:graphic xmlns:a="http://schemas.openxmlformats.org/drawingml/2006/main">
+              <a:graphicData uri="http://schemas.openxmlformats.org/drawingml/2006/picture">
+                <pic:pic xmlns:pic="http://schemas.openxmlformats.org/drawingml/2006/picture">
+                  <pic:nvPicPr>
+                    <pic:cNvPr id="1" name=""/>
+                    <pic:cNvPicPr/>
+                  </pic:nvPicPr>
+                  <pic:blipFill>
+                    <a:blip r:embed="rId12"/>
+                    <a:stretch>
+                      <a:fillRect/>
+                    </a:stretch>
+                  </pic:blipFill>
+                  <pic:spPr>
+                    <a:xfrm>
+                      <a:off x="0" y="0"/>
+                      <a:ext cx="2743200" cy="3431540"/>
+                    </a:xfrm>
+                    <a:prstGeom prst="rect">
+                      <a:avLst/>
+                    </a:prstGeom>
+                  </pic:spPr>
+                </pic:pic>
+              </a:graphicData>
+            </a:graphic>
+          </wp:inline>
+        </w:drawing>
+      </w:r>
+    </w:p>
+    <w:p>
+      <w:pPr>
+        <w:pStyle w:val="a8"/>
+        <w:shd w:val="clear" w:color="auto" w:fill="FFFFFF"/>
+        <w:spacing w:before="0" w:beforeAutospacing="0" w:after="150" w:afterAutospacing="0"/>
+        <w:ind w:firstLineChars="100" w:firstLine="199"/>
+        <w:rPr>
+          <w:rFonts w:ascii="Times New Roman" w:hAnsi="Times New Roman" w:cs="Times New Roman"/>
+          <w:spacing w:val="-1"/>
+          <w:sz w:val="20"/>
+          <w:szCs w:val="20"/>
+          <w:lang w:val="x-none"/>
+        </w:rPr>
+      </w:pPr>
+      <w:r>
+        <w:rPr>
+          <w:rFonts w:ascii="Times New Roman" w:hAnsi="Times New Roman" w:cs="Times New Roman" w:hint="eastAsia"/>
+          <w:spacing w:val="-1"/>
+          <w:sz w:val="20"/>
+          <w:szCs w:val="20"/>
+          <w:lang w:val="x-none"/>
+        </w:rPr>
+        <w:t>Fi</w:t>
+      </w:r>
+      <w:r>
+        <w:rPr>
+          <w:rFonts w:ascii="Times New Roman" w:hAnsi="Times New Roman" w:cs="Times New Roman"/>
+          <w:spacing w:val="-1"/>
+          <w:sz w:val="20"/>
+          <w:szCs w:val="20"/>
+          <w:lang w:val="x-none"/>
+        </w:rPr>
+        <w:t xml:space="preserve">gure 3. </w:t>
+      </w:r>
+      <w:proofErr w:type="spellStart"/>
+      <w:r>
+        <w:rPr>
+          <w:rFonts w:ascii="Times New Roman" w:hAnsi="Times New Roman" w:cs="Times New Roman"/>
+          <w:spacing w:val="-1"/>
+          <w:sz w:val="20"/>
+          <w:szCs w:val="20"/>
+          <w:lang w:val="x-none"/>
+        </w:rPr>
+        <w:t>Pitest</w:t>
+      </w:r>
+      <w:proofErr w:type="spellEnd"/>
+      <w:r>
+        <w:rPr>
+          <w:rFonts w:ascii="Times New Roman" w:hAnsi="Times New Roman" w:cs="Times New Roman"/>
+          <w:spacing w:val="-1"/>
+          <w:sz w:val="20"/>
+          <w:szCs w:val="20"/>
+          <w:lang w:val="x-none"/>
+        </w:rPr>
+        <w:t xml:space="preserve"> configuration(Commons Lang) </w:t>
+      </w:r>
+    </w:p>
+    <w:p>
+      <w:pPr>
+        <w:pStyle w:val="a8"/>
+        <w:shd w:val="clear" w:color="auto" w:fill="FFFFFF"/>
+        <w:spacing w:before="0" w:beforeAutospacing="0" w:after="150" w:afterAutospacing="0"/>
+        <w:rPr>
+          <w:rFonts w:ascii="Times New Roman" w:hAnsi="Times New Roman" w:cs="Times New Roman"/>
+          <w:spacing w:val="-1"/>
+          <w:sz w:val="20"/>
+          <w:szCs w:val="20"/>
+          <w:lang w:val="x-none"/>
+        </w:rPr>
+      </w:pPr>
+      <w:r>
+        <w:rPr>
+          <w:noProof/>
+        </w:rPr>
+        <w:drawing>
+          <wp:inline distT="0" distB="0" distL="0" distR="0" wp14:anchorId="28E754F8" wp14:editId="3260DA6C">
+            <wp:extent cx="2743200" cy="1673225"/>
+            <wp:effectExtent l="0" t="0" r="0" b="3175"/>
+            <wp:docPr id="3" name="图片 3"/>
+            <wp:cNvGraphicFramePr>
+              <a:graphicFrameLocks xmlns:a="http://schemas.openxmlformats.org/drawingml/2006/main" noChangeAspect="1"/>
+            </wp:cNvGraphicFramePr>
+            <a:graphic xmlns:a="http://schemas.openxmlformats.org/drawingml/2006/main">
+              <a:graphicData uri="http://schemas.openxmlformats.org/drawingml/2006/picture">
+                <pic:pic xmlns:pic="http://schemas.openxmlformats.org/drawingml/2006/picture">
+                  <pic:nvPicPr>
+                    <pic:cNvPr id="1" name=""/>
+                    <pic:cNvPicPr/>
+                  </pic:nvPicPr>
+                  <pic:blipFill>
+                    <a:blip r:embed="rId13"/>
+                    <a:stretch>
+                      <a:fillRect/>
+                    </a:stretch>
+                  </pic:blipFill>
+                  <pic:spPr>
+                    <a:xfrm>
+                      <a:off x="0" y="0"/>
+                      <a:ext cx="2743200" cy="1673225"/>
+                    </a:xfrm>
+                    <a:prstGeom prst="rect">
+                      <a:avLst/>
+                    </a:prstGeom>
+                  </pic:spPr>
+                </pic:pic>
+              </a:graphicData>
+            </a:graphic>
+          </wp:inline>
+        </w:drawing>
+      </w:r>
+    </w:p>
+    <w:p>
+      <w:pPr>
+        <w:pStyle w:val="a8"/>
+        <w:shd w:val="clear" w:color="auto" w:fill="FFFFFF"/>
+        <w:spacing w:before="0" w:beforeAutospacing="0" w:after="150" w:afterAutospacing="0"/>
+        <w:rPr>
+          <w:rFonts w:ascii="Times New Roman" w:hAnsi="Times New Roman" w:cs="Times New Roman" w:hint="eastAsia"/>
+          <w:spacing w:val="-1"/>
+          <w:sz w:val="20"/>
+          <w:szCs w:val="20"/>
+          <w:lang w:val="x-none"/>
+        </w:rPr>
+      </w:pPr>
+      <w:r>
+        <w:rPr>
+          <w:rFonts w:ascii="Times New Roman" w:hAnsi="Times New Roman" w:cs="Times New Roman"/>
+          <w:spacing w:val="-1"/>
+          <w:sz w:val="20"/>
+          <w:szCs w:val="20"/>
+          <w:lang w:val="x-none"/>
+        </w:rPr>
+        <w:t xml:space="preserve">   Figure 4. </w:t>
+      </w:r>
+      <w:proofErr w:type="spellStart"/>
+      <w:r>
+        <w:rPr>
+          <w:rFonts w:ascii="Times New Roman" w:hAnsi="Times New Roman" w:cs="Times New Roman"/>
+          <w:spacing w:val="-1"/>
+          <w:sz w:val="20"/>
+          <w:szCs w:val="20"/>
+          <w:lang w:val="x-none"/>
+        </w:rPr>
+        <w:t>Pitest</w:t>
+      </w:r>
+      <w:proofErr w:type="spellEnd"/>
+      <w:r>
+        <w:rPr>
+          <w:rFonts w:ascii="Times New Roman" w:hAnsi="Times New Roman" w:cs="Times New Roman"/>
+          <w:spacing w:val="-1"/>
+          <w:sz w:val="20"/>
+          <w:szCs w:val="20"/>
+          <w:lang w:val="x-none"/>
+        </w:rPr>
+        <w:t xml:space="preserve"> Report (Commons Lang)</w:t>
+      </w:r>
+    </w:p>
+    <w:p>
+      <w:pPr>
         <w:pStyle w:val="bulletlist"/>
         <w:rPr>
           <w:i/>
@@ -2428,43 +2619,381 @@
           <w:i/>
           <w:lang w:eastAsia="zh-CN"/>
         </w:rPr>
-        <w:t xml:space="preserve">tep 5: </w:t>
-      </w:r>
-      <w:r>
-        <w:rPr>
-          <w:i/>
-          <w:lang w:eastAsia="zh-CN"/>
-        </w:rPr>
-        <w:t xml:space="preserve">selecting active </w:t>
-      </w:r>
-      <w:r>
-        <w:rPr>
-          <w:i/>
-          <w:lang w:eastAsia="zh-CN"/>
-        </w:rPr>
-        <w:t xml:space="preserve">month </w:t>
-      </w:r>
-      <w:r>
-        <w:rPr>
-          <w:i/>
-          <w:lang w:eastAsia="zh-CN"/>
-        </w:rPr>
-        <w:t>and collecting data from the issue tracking system.</w:t>
-      </w:r>
-    </w:p>
-    <w:p>
-      <w:pPr>
-        <w:pStyle w:val="a8"/>
-        <w:shd w:val="clear" w:color="auto" w:fill="FFFFFF"/>
-        <w:spacing w:before="0" w:beforeAutospacing="0" w:after="150" w:afterAutospacing="0"/>
-        <w:rPr>
-          <w:rFonts w:ascii="Times New Roman" w:hAnsi="Times New Roman" w:cs="Times New Roman"/>
-          <w:spacing w:val="-1"/>
-          <w:sz w:val="20"/>
-          <w:szCs w:val="20"/>
-          <w:lang w:val="x-none" w:eastAsia="x-none"/>
-        </w:rPr>
-      </w:pPr>
+        <w:t>tep 5: selecting active month and collecting data from the issue tracking system.</w:t>
+      </w:r>
+    </w:p>
+    <w:p>
+      <w:pPr>
+        <w:pStyle w:val="a8"/>
+        <w:shd w:val="clear" w:color="auto" w:fill="FFFFFF"/>
+        <w:spacing w:before="0" w:beforeAutospacing="0" w:after="150" w:afterAutospacing="0"/>
+        <w:rPr>
+          <w:rFonts w:ascii="Times New Roman" w:hAnsi="Times New Roman" w:cs="Times New Roman"/>
+          <w:spacing w:val="-1"/>
+          <w:sz w:val="20"/>
+          <w:szCs w:val="20"/>
+          <w:lang w:val="x-none"/>
+        </w:rPr>
+      </w:pPr>
+      <w:r>
+        <w:rPr>
+          <w:rFonts w:ascii="Times New Roman" w:hAnsi="Times New Roman" w:cs="Times New Roman"/>
+          <w:spacing w:val="-1"/>
+          <w:sz w:val="20"/>
+          <w:szCs w:val="20"/>
+          <w:lang w:val="x-none"/>
+        </w:rPr>
+        <w:t xml:space="preserve">We decided to collect three active month data in each subversions and then get the average value among these three month for </w:t>
+      </w:r>
+      <w:r>
+        <w:rPr>
+          <w:rFonts w:ascii="Times New Roman" w:hAnsi="Times New Roman" w:cs="Times New Roman"/>
+          <w:spacing w:val="-1"/>
+          <w:sz w:val="20"/>
+          <w:szCs w:val="20"/>
+          <w:lang w:val="x-none"/>
+        </w:rPr>
+        <w:t>Fix Backlog and Backlog Management Index</w:t>
+      </w:r>
+      <w:r>
+        <w:rPr>
+          <w:rFonts w:ascii="Times New Roman" w:hAnsi="Times New Roman" w:cs="Times New Roman"/>
+          <w:spacing w:val="-1"/>
+          <w:sz w:val="20"/>
+          <w:szCs w:val="20"/>
+          <w:lang w:val="x-none"/>
+        </w:rPr>
+        <w:t xml:space="preserve">. Since for software, a new version comes to release doesn’t means previous version is out of the stage. So you cant using the total life of the projects to calculate BMI value. We carefully located the 3 active </w:t>
+      </w:r>
+      <w:proofErr w:type="spellStart"/>
+      <w:r>
+        <w:rPr>
+          <w:rFonts w:ascii="Times New Roman" w:hAnsi="Times New Roman" w:cs="Times New Roman"/>
+          <w:spacing w:val="-1"/>
+          <w:sz w:val="20"/>
+          <w:szCs w:val="20"/>
+          <w:lang w:val="x-none"/>
+        </w:rPr>
+        <w:t>continious</w:t>
+      </w:r>
+      <w:proofErr w:type="spellEnd"/>
+      <w:r>
+        <w:rPr>
+          <w:rFonts w:ascii="Times New Roman" w:hAnsi="Times New Roman" w:cs="Times New Roman"/>
+          <w:spacing w:val="-1"/>
+          <w:sz w:val="20"/>
+          <w:szCs w:val="20"/>
+          <w:lang w:val="x-none"/>
+        </w:rPr>
+        <w:t xml:space="preserve"> months which has largest number of issue </w:t>
+      </w:r>
+      <w:proofErr w:type="spellStart"/>
+      <w:r>
+        <w:rPr>
+          <w:rFonts w:ascii="Times New Roman" w:hAnsi="Times New Roman" w:cs="Times New Roman"/>
+          <w:spacing w:val="-1"/>
+          <w:sz w:val="20"/>
+          <w:szCs w:val="20"/>
+          <w:lang w:val="x-none"/>
+        </w:rPr>
+        <w:t>arrvals</w:t>
+      </w:r>
+      <w:proofErr w:type="spellEnd"/>
+      <w:r>
+        <w:rPr>
+          <w:rFonts w:ascii="Times New Roman" w:hAnsi="Times New Roman" w:cs="Times New Roman"/>
+          <w:spacing w:val="-1"/>
+          <w:sz w:val="20"/>
+          <w:szCs w:val="20"/>
+          <w:lang w:val="x-none"/>
+        </w:rPr>
+        <w:t xml:space="preserve"> for each subversion, and then </w:t>
+      </w:r>
+      <w:r>
+        <w:rPr>
+          <w:rFonts w:ascii="Times New Roman" w:hAnsi="Times New Roman" w:cs="Times New Roman"/>
+          <w:spacing w:val="-1"/>
+          <w:sz w:val="20"/>
+          <w:szCs w:val="20"/>
+          <w:lang w:val="x-none"/>
+        </w:rPr>
+        <w:t xml:space="preserve">calculate the BMI based on the average value of theses three months. </w:t>
+      </w:r>
+    </w:p>
+    <w:p>
+      <w:pPr>
+        <w:pStyle w:val="a8"/>
+        <w:shd w:val="clear" w:color="auto" w:fill="FFFFFF"/>
+        <w:spacing w:before="0" w:beforeAutospacing="0" w:after="150" w:afterAutospacing="0"/>
+        <w:rPr>
+          <w:rFonts w:ascii="Times New Roman" w:hAnsi="Times New Roman" w:cs="Times New Roman"/>
+          <w:spacing w:val="-1"/>
+          <w:sz w:val="20"/>
+          <w:szCs w:val="20"/>
+          <w:lang w:val="x-none"/>
+        </w:rPr>
+      </w:pPr>
+      <w:r>
+        <w:rPr>
+          <w:rFonts w:ascii="Times New Roman" w:hAnsi="Times New Roman" w:cs="Times New Roman"/>
+          <w:spacing w:val="-1"/>
+          <w:sz w:val="20"/>
+          <w:szCs w:val="20"/>
+          <w:lang w:val="x-none"/>
+        </w:rPr>
+        <w:t xml:space="preserve">The issue-tacking system has basic </w:t>
+      </w:r>
+      <w:proofErr w:type="spellStart"/>
+      <w:r>
+        <w:rPr>
+          <w:rFonts w:ascii="Times New Roman" w:hAnsi="Times New Roman" w:cs="Times New Roman"/>
+          <w:spacing w:val="-1"/>
+          <w:sz w:val="20"/>
+          <w:szCs w:val="20"/>
+          <w:lang w:val="x-none"/>
+        </w:rPr>
+        <w:t>statetistic</w:t>
+      </w:r>
+      <w:proofErr w:type="spellEnd"/>
+      <w:r>
+        <w:rPr>
+          <w:rFonts w:ascii="Times New Roman" w:hAnsi="Times New Roman" w:cs="Times New Roman"/>
+          <w:spacing w:val="-1"/>
+          <w:sz w:val="20"/>
+          <w:szCs w:val="20"/>
+          <w:lang w:val="x-none"/>
+        </w:rPr>
+        <w:t xml:space="preserve"> information of the issues and what we need to do is </w:t>
+      </w:r>
+      <w:proofErr w:type="spellStart"/>
+      <w:r>
+        <w:rPr>
+          <w:rFonts w:ascii="Times New Roman" w:hAnsi="Times New Roman" w:cs="Times New Roman"/>
+          <w:spacing w:val="-1"/>
+          <w:sz w:val="20"/>
+          <w:szCs w:val="20"/>
+          <w:lang w:val="x-none"/>
+        </w:rPr>
+        <w:t>mannually</w:t>
+      </w:r>
+      <w:proofErr w:type="spellEnd"/>
+      <w:r>
+        <w:rPr>
+          <w:rFonts w:ascii="Times New Roman" w:hAnsi="Times New Roman" w:cs="Times New Roman"/>
+          <w:spacing w:val="-1"/>
+          <w:sz w:val="20"/>
+          <w:szCs w:val="20"/>
+          <w:lang w:val="x-none"/>
+        </w:rPr>
+        <w:t xml:space="preserve"> search the active month by SQL that it offered like Figure 5. </w:t>
+      </w:r>
+      <w:r>
+        <w:rPr>
+          <w:rFonts w:ascii="Times New Roman" w:hAnsi="Times New Roman" w:cs="Times New Roman"/>
+          <w:spacing w:val="-1"/>
+          <w:sz w:val="20"/>
+          <w:szCs w:val="20"/>
+          <w:lang w:val="x-none"/>
+        </w:rPr>
+        <w:t>Finally using excel to calculate all BMI values.</w:t>
+      </w:r>
+    </w:p>
+    <w:p>
+      <w:pPr>
+        <w:pStyle w:val="a8"/>
+        <w:shd w:val="clear" w:color="auto" w:fill="FFFFFF"/>
+        <w:spacing w:before="0" w:beforeAutospacing="0" w:after="150" w:afterAutospacing="0"/>
+        <w:rPr>
+          <w:rFonts w:ascii="Times New Roman" w:hAnsi="Times New Roman" w:cs="Times New Roman"/>
+          <w:spacing w:val="-1"/>
+          <w:sz w:val="20"/>
+          <w:szCs w:val="20"/>
+          <w:lang w:val="x-none"/>
+        </w:rPr>
+      </w:pPr>
+      <w:r>
+        <w:rPr>
+          <w:noProof/>
+        </w:rPr>
+        <w:drawing>
+          <wp:inline distT="0" distB="0" distL="0" distR="0" wp14:anchorId="5D7CF634" wp14:editId="525DCF7C">
+            <wp:extent cx="2743200" cy="2057400"/>
+            <wp:effectExtent l="0" t="0" r="0" b="0"/>
+            <wp:docPr id="2" name="图片 2"/>
+            <wp:cNvGraphicFramePr>
+              <a:graphicFrameLocks xmlns:a="http://schemas.openxmlformats.org/drawingml/2006/main" noChangeAspect="1"/>
+            </wp:cNvGraphicFramePr>
+            <a:graphic xmlns:a="http://schemas.openxmlformats.org/drawingml/2006/main">
+              <a:graphicData uri="http://schemas.openxmlformats.org/drawingml/2006/picture">
+                <pic:pic xmlns:pic="http://schemas.openxmlformats.org/drawingml/2006/picture">
+                  <pic:nvPicPr>
+                    <pic:cNvPr id="1" name=""/>
+                    <pic:cNvPicPr/>
+                  </pic:nvPicPr>
+                  <pic:blipFill>
+                    <a:blip r:embed="rId14"/>
+                    <a:stretch>
+                      <a:fillRect/>
+                    </a:stretch>
+                  </pic:blipFill>
+                  <pic:spPr>
+                    <a:xfrm>
+                      <a:off x="0" y="0"/>
+                      <a:ext cx="2743200" cy="2057400"/>
+                    </a:xfrm>
+                    <a:prstGeom prst="rect">
+                      <a:avLst/>
+                    </a:prstGeom>
+                  </pic:spPr>
+                </pic:pic>
+              </a:graphicData>
+            </a:graphic>
+          </wp:inline>
+        </w:drawing>
+      </w:r>
+    </w:p>
+    <w:p>
+      <w:pPr>
+        <w:pStyle w:val="a8"/>
+        <w:shd w:val="clear" w:color="auto" w:fill="FFFFFF"/>
+        <w:spacing w:before="0" w:beforeAutospacing="0" w:after="150" w:afterAutospacing="0"/>
+        <w:ind w:firstLineChars="200" w:firstLine="398"/>
+        <w:rPr>
+          <w:rFonts w:ascii="Times New Roman" w:hAnsi="Times New Roman" w:cs="Times New Roman" w:hint="eastAsia"/>
+          <w:spacing w:val="-1"/>
+          <w:sz w:val="20"/>
+          <w:szCs w:val="20"/>
+          <w:lang w:val="x-none"/>
+        </w:rPr>
+      </w:pPr>
+      <w:r>
+        <w:rPr>
+          <w:rFonts w:ascii="Times New Roman" w:hAnsi="Times New Roman" w:cs="Times New Roman"/>
+          <w:spacing w:val="-1"/>
+          <w:sz w:val="20"/>
+          <w:szCs w:val="20"/>
+          <w:lang w:val="x-none"/>
+        </w:rPr>
+        <w:t>Figure 5. Active month located work</w:t>
+      </w:r>
+      <w:r>
+        <w:rPr>
+          <w:rFonts w:ascii="Times New Roman" w:hAnsi="Times New Roman" w:cs="Times New Roman"/>
+          <w:spacing w:val="-1"/>
+          <w:sz w:val="20"/>
+          <w:szCs w:val="20"/>
+          <w:lang w:val="x-none"/>
+        </w:rPr>
+        <w:t xml:space="preserve"> (Lang)</w:t>
+      </w:r>
+    </w:p>
+    <w:p>
+      <w:pPr>
+        <w:pStyle w:val="a8"/>
+        <w:shd w:val="clear" w:color="auto" w:fill="FFFFFF"/>
+        <w:spacing w:before="0" w:beforeAutospacing="0" w:after="150" w:afterAutospacing="0"/>
+        <w:rPr>
+          <w:rFonts w:ascii="Times New Roman" w:hAnsi="Times New Roman" w:cs="Times New Roman"/>
+          <w:spacing w:val="-1"/>
+          <w:sz w:val="20"/>
+          <w:szCs w:val="20"/>
+          <w:lang w:val="x-none"/>
+        </w:rPr>
+      </w:pPr>
+      <w:r>
+        <w:rPr>
+          <w:noProof/>
+        </w:rPr>
+        <w:drawing>
+          <wp:inline distT="0" distB="0" distL="0" distR="0" wp14:anchorId="12D9C988" wp14:editId="735049D8">
+            <wp:extent cx="2743200" cy="806450"/>
+            <wp:effectExtent l="0" t="0" r="0" b="0"/>
+            <wp:docPr id="5" name="图片 5"/>
+            <wp:cNvGraphicFramePr>
+              <a:graphicFrameLocks xmlns:a="http://schemas.openxmlformats.org/drawingml/2006/main" noChangeAspect="1"/>
+            </wp:cNvGraphicFramePr>
+            <a:graphic xmlns:a="http://schemas.openxmlformats.org/drawingml/2006/main">
+              <a:graphicData uri="http://schemas.openxmlformats.org/drawingml/2006/picture">
+                <pic:pic xmlns:pic="http://schemas.openxmlformats.org/drawingml/2006/picture">
+                  <pic:nvPicPr>
+                    <pic:cNvPr id="1" name=""/>
+                    <pic:cNvPicPr/>
+                  </pic:nvPicPr>
+                  <pic:blipFill>
+                    <a:blip r:embed="rId15"/>
+                    <a:stretch>
+                      <a:fillRect/>
+                    </a:stretch>
+                  </pic:blipFill>
+                  <pic:spPr>
+                    <a:xfrm>
+                      <a:off x="0" y="0"/>
+                      <a:ext cx="2743200" cy="806450"/>
+                    </a:xfrm>
+                    <a:prstGeom prst="rect">
+                      <a:avLst/>
+                    </a:prstGeom>
+                  </pic:spPr>
+                </pic:pic>
+              </a:graphicData>
+            </a:graphic>
+          </wp:inline>
+        </w:drawing>
+      </w:r>
+    </w:p>
+    <w:p>
+      <w:pPr>
+        <w:pStyle w:val="a8"/>
+        <w:shd w:val="clear" w:color="auto" w:fill="FFFFFF"/>
+        <w:spacing w:before="0" w:beforeAutospacing="0" w:after="150" w:afterAutospacing="0"/>
+        <w:rPr>
+          <w:rFonts w:ascii="Times New Roman" w:hAnsi="Times New Roman" w:cs="Times New Roman" w:hint="eastAsia"/>
+          <w:spacing w:val="-1"/>
+          <w:sz w:val="20"/>
+          <w:szCs w:val="20"/>
+          <w:lang w:val="x-none"/>
+        </w:rPr>
+      </w:pPr>
+      <w:r>
+        <w:rPr>
+          <w:rFonts w:ascii="Times New Roman" w:hAnsi="Times New Roman" w:cs="Times New Roman" w:hint="eastAsia"/>
+          <w:spacing w:val="-1"/>
+          <w:sz w:val="20"/>
+          <w:szCs w:val="20"/>
+          <w:lang w:val="x-none"/>
+        </w:rPr>
+        <w:t xml:space="preserve"> </w:t>
+      </w:r>
+      <w:r>
+        <w:rPr>
+          <w:rFonts w:ascii="Times New Roman" w:hAnsi="Times New Roman" w:cs="Times New Roman"/>
+          <w:spacing w:val="-1"/>
+          <w:sz w:val="20"/>
+          <w:szCs w:val="20"/>
+          <w:lang w:val="x-none"/>
+        </w:rPr>
+        <w:t xml:space="preserve">          Figure </w:t>
+      </w:r>
+      <w:r>
+        <w:rPr>
+          <w:rFonts w:ascii="Times New Roman" w:hAnsi="Times New Roman" w:cs="Times New Roman"/>
+          <w:spacing w:val="-1"/>
+          <w:sz w:val="20"/>
+          <w:szCs w:val="20"/>
+          <w:lang w:val="x-none"/>
+        </w:rPr>
+        <w:t>6</w:t>
+      </w:r>
+      <w:r>
+        <w:rPr>
+          <w:rFonts w:ascii="Times New Roman" w:hAnsi="Times New Roman" w:cs="Times New Roman"/>
+          <w:spacing w:val="-1"/>
+          <w:sz w:val="20"/>
+          <w:szCs w:val="20"/>
+          <w:lang w:val="x-none"/>
+        </w:rPr>
+        <w:t>. BMI Report (Commons Lang)</w:t>
+      </w:r>
     </w:p>
     <w:p>
       <w:pPr>
@@ -2494,21 +3023,196 @@
           <w:i/>
           <w:lang w:eastAsia="zh-CN"/>
         </w:rPr>
-        <w:t xml:space="preserve">write script </w:t>
-      </w:r>
-      <w:r>
-        <w:rPr>
-          <w:i/>
-          <w:lang w:eastAsia="zh-CN"/>
-        </w:rPr>
-        <w:t>for collecting</w:t>
-      </w:r>
-      <w:r>
-        <w:rPr>
-          <w:i/>
-          <w:lang w:eastAsia="zh-CN"/>
-        </w:rPr>
-        <w:t xml:space="preserve"> change-report and collecting changes-data from different subversions.</w:t>
+        <w:t>write script for collecting change-report and collecting changes-data from different subversions.</w:t>
+      </w:r>
+    </w:p>
+    <w:p>
+      <w:pPr>
+        <w:pStyle w:val="bulletlist"/>
+        <w:rPr>
+          <w:i/>
+          <w:lang w:eastAsia="zh-CN"/>
+        </w:rPr>
+      </w:pPr>
+      <w:r>
+        <w:rPr>
+          <w:i/>
+          <w:lang w:eastAsia="zh-CN"/>
+        </w:rPr>
+        <w:t xml:space="preserve">We’re collecting data mainly for change proneness in this part. All of the our collection are based on git log, which will compare two different submits or two different timestamp, and then give us the number of change lines for each file. To make the whole process more smooth, we write a script in shell, which will get the log file base on the input of 2 subversion’s token, then do the </w:t>
+      </w:r>
+      <w:proofErr w:type="spellStart"/>
+      <w:r>
+        <w:rPr>
+          <w:i/>
+          <w:lang w:eastAsia="zh-CN"/>
+        </w:rPr>
+        <w:t>coculation</w:t>
+      </w:r>
+      <w:proofErr w:type="spellEnd"/>
+      <w:r>
+        <w:rPr>
+          <w:i/>
+          <w:lang w:eastAsia="zh-CN"/>
+        </w:rPr>
+        <w:t xml:space="preserve"> and convert it into the form what we want, and finally, convert it to a CSV file, so it will be easy for our later analysis work. The script shows in Figure </w:t>
+      </w:r>
+      <w:r>
+        <w:rPr>
+          <w:i/>
+          <w:lang w:eastAsia="zh-CN"/>
+        </w:rPr>
+        <w:t>7</w:t>
+      </w:r>
+      <w:r>
+        <w:rPr>
+          <w:i/>
+          <w:lang w:eastAsia="zh-CN"/>
+        </w:rPr>
+        <w:t xml:space="preserve">. </w:t>
+      </w:r>
+    </w:p>
+    <w:p>
+      <w:pPr>
+        <w:pStyle w:val="bulletlist"/>
+        <w:rPr>
+          <w:i/>
+          <w:lang w:eastAsia="zh-CN"/>
+        </w:rPr>
+      </w:pPr>
+      <w:r>
+        <w:rPr>
+          <w:i/>
+          <w:lang w:eastAsia="zh-CN"/>
+        </w:rPr>
+        <w:t xml:space="preserve">After we got the report CSV file, we remove those file which is not a java, since we want only compare the changed line in each class and the total number of changes. What’s more, we also delete all the test case file, because we also need to analysis the relation with code coverage, </w:t>
+      </w:r>
+      <w:r>
+        <w:rPr>
+          <w:i/>
+          <w:lang w:eastAsia="zh-CN"/>
+        </w:rPr>
+        <w:t xml:space="preserve">the </w:t>
+      </w:r>
+      <w:proofErr w:type="spellStart"/>
+      <w:r>
+        <w:rPr>
+          <w:i/>
+          <w:lang w:eastAsia="zh-CN"/>
+        </w:rPr>
+        <w:t>Jacoco</w:t>
+      </w:r>
+      <w:proofErr w:type="spellEnd"/>
+      <w:r>
+        <w:rPr>
+          <w:i/>
+          <w:lang w:eastAsia="zh-CN"/>
+        </w:rPr>
+        <w:t xml:space="preserve"> report won’t generate the report for test case. Our final report for Change </w:t>
+      </w:r>
+      <w:proofErr w:type="spellStart"/>
+      <w:r>
+        <w:rPr>
+          <w:i/>
+          <w:lang w:eastAsia="zh-CN"/>
+        </w:rPr>
+        <w:t>pronesess</w:t>
+      </w:r>
+      <w:proofErr w:type="spellEnd"/>
+      <w:r>
+        <w:rPr>
+          <w:i/>
+          <w:lang w:eastAsia="zh-CN"/>
+        </w:rPr>
+        <w:t xml:space="preserve"> shown in Figure </w:t>
+      </w:r>
+      <w:r>
+        <w:rPr>
+          <w:i/>
+          <w:lang w:eastAsia="zh-CN"/>
+        </w:rPr>
+        <w:t>8</w:t>
+      </w:r>
+      <w:r>
+        <w:rPr>
+          <w:i/>
+          <w:lang w:eastAsia="zh-CN"/>
+        </w:rPr>
+        <w:t>.</w:t>
+      </w:r>
+      <w:r>
+        <w:rPr>
+          <w:i/>
+          <w:lang w:eastAsia="zh-CN"/>
+        </w:rPr>
+        <w:t xml:space="preserve">  </w:t>
+      </w:r>
+    </w:p>
+    <w:p>
+      <w:pPr>
+        <w:pStyle w:val="bulletlist"/>
+        <w:rPr>
+          <w:i/>
+          <w:lang w:eastAsia="zh-CN"/>
+        </w:rPr>
+      </w:pPr>
+      <w:r>
+        <w:rPr>
+          <w:noProof/>
+        </w:rPr>
+        <w:lastRenderedPageBreak/>
+        <w:drawing>
+          <wp:inline distT="0" distB="0" distL="0" distR="0" wp14:anchorId="47D2848C" wp14:editId="66778F5A">
+            <wp:extent cx="2743200" cy="1028065"/>
+            <wp:effectExtent l="0" t="0" r="0" b="635"/>
+            <wp:docPr id="8" name="图片 8"/>
+            <wp:cNvGraphicFramePr>
+              <a:graphicFrameLocks xmlns:a="http://schemas.openxmlformats.org/drawingml/2006/main" noChangeAspect="1"/>
+            </wp:cNvGraphicFramePr>
+            <a:graphic xmlns:a="http://schemas.openxmlformats.org/drawingml/2006/main">
+              <a:graphicData uri="http://schemas.openxmlformats.org/drawingml/2006/picture">
+                <pic:pic xmlns:pic="http://schemas.openxmlformats.org/drawingml/2006/picture">
+                  <pic:nvPicPr>
+                    <pic:cNvPr id="1" name=""/>
+                    <pic:cNvPicPr/>
+                  </pic:nvPicPr>
+                  <pic:blipFill>
+                    <a:blip r:embed="rId16"/>
+                    <a:stretch>
+                      <a:fillRect/>
+                    </a:stretch>
+                  </pic:blipFill>
+                  <pic:spPr>
+                    <a:xfrm>
+                      <a:off x="0" y="0"/>
+                      <a:ext cx="2743200" cy="1028065"/>
+                    </a:xfrm>
+                    <a:prstGeom prst="rect">
+                      <a:avLst/>
+                    </a:prstGeom>
+                  </pic:spPr>
+                </pic:pic>
+              </a:graphicData>
+            </a:graphic>
+          </wp:inline>
+        </w:drawing>
+      </w:r>
+    </w:p>
+    <w:p>
+      <w:pPr>
+        <w:pStyle w:val="bulletlist"/>
+        <w:rPr>
+          <w:i/>
+          <w:lang w:eastAsia="zh-CN"/>
+        </w:rPr>
+      </w:pPr>
+      <w:r>
+        <w:rPr>
+          <w:i/>
+          <w:lang w:eastAsia="zh-CN"/>
+        </w:rPr>
+        <w:tab/>
+        <w:t>Figure 7. Change report script</w:t>
       </w:r>
     </w:p>
     <w:p>

</xml_diff>

<commit_message>
Correction for the paper
</commit_message>
<xml_diff>
--- a/document/Paper D (process and description).docx
+++ b/document/Paper D (process and description).docx
@@ -122,17 +122,7 @@
           <w:szCs w:val="20"/>
           <w:lang w:val="x-none" w:eastAsia="x-none"/>
         </w:rPr>
-        <w:t>Lang</w:t>
-      </w:r>
-      <w:r>
-        <w:rPr>
-          <w:rFonts w:ascii="Times New Roman" w:hAnsi="Times New Roman" w:cs="Times New Roman"/>
-          <w:spacing w:val="-1"/>
-          <w:sz w:val="20"/>
-          <w:szCs w:val="20"/>
-          <w:lang w:val="x-none" w:eastAsia="x-none"/>
-        </w:rPr>
-        <w:t xml:space="preserve"> provides a host of helper utilities for the </w:t>
+        <w:t xml:space="preserve">Lang provides a host of helper utilities for the </w:t>
       </w:r>
       <w:proofErr w:type="spellStart"/>
       <w:r>
@@ -154,7 +144,7 @@
           <w:szCs w:val="20"/>
           <w:lang w:val="x-none" w:eastAsia="x-none"/>
         </w:rPr>
-        <w:t xml:space="preserve"> API, notably String manipulation methods, basic numerical methods, object reflection, concurrency, creation and serialization and System properties. Additionally it contains basic enhancements to </w:t>
+        <w:t xml:space="preserve"> API, notably String manipulation methods, basic numerical methods, object reflection, concurrency, creation and serialization and System properties. Additionally, it contains basic enhancements to </w:t>
       </w:r>
       <w:proofErr w:type="spellStart"/>
       <w:r>
@@ -198,17 +188,7 @@
           <w:szCs w:val="20"/>
           <w:lang w:val="x-none" w:eastAsia="x-none"/>
         </w:rPr>
-        <w:t>.</w:t>
-      </w:r>
-      <w:r>
-        <w:rPr>
-          <w:rFonts w:ascii="Times New Roman" w:hAnsi="Times New Roman" w:cs="Times New Roman"/>
-          <w:spacing w:val="-1"/>
-          <w:sz w:val="20"/>
-          <w:szCs w:val="20"/>
-          <w:lang w:val="x-none" w:eastAsia="x-none"/>
-        </w:rPr>
-        <w:t xml:space="preserve"> </w:t>
+        <w:t xml:space="preserve">. </w:t>
       </w:r>
       <w:proofErr w:type="spellStart"/>
       <w:r>
@@ -235,23 +215,9 @@
     </w:p>
     <w:p>
       <w:pPr>
-        <w:pStyle w:val="a8"/>
-        <w:shd w:val="clear" w:color="auto" w:fill="FFFFFF"/>
-        <w:spacing w:before="0" w:beforeAutospacing="0" w:after="150" w:afterAutospacing="0"/>
-        <w:rPr>
-          <w:rFonts w:ascii="Times New Roman" w:eastAsiaTheme="minorEastAsia" w:hAnsi="Times New Roman" w:cs="Times New Roman"/>
-          <w:sz w:val="20"/>
-          <w:szCs w:val="20"/>
-        </w:rPr>
-      </w:pPr>
-      <w:r>
-        <w:rPr>
-          <w:rFonts w:ascii="Times New Roman" w:hAnsi="Times New Roman" w:cs="Times New Roman"/>
-          <w:spacing w:val="-1"/>
-          <w:sz w:val="20"/>
-          <w:szCs w:val="20"/>
-          <w:lang w:val="x-none" w:eastAsia="x-none"/>
-        </w:rPr>
+        <w:pStyle w:val="bulletlist"/>
+      </w:pPr>
+      <w:r>
         <w:t>It is a large open source project which has 79.8K LOC and a continuous issue records in its issue tracking system. We are using versions from 3.0 to 3.8 to collecting the data for our experiment.</w:t>
       </w:r>
     </w:p>
@@ -281,6 +247,53 @@
     </w:p>
     <w:p>
       <w:pPr>
+        <w:pStyle w:val="bulletlist"/>
+      </w:pPr>
+      <w:r>
+        <w:t>The Commons Configuration software library provides a generic configuration interface which enables a Java application to read configuration data from a variety of sources[2].</w:t>
+      </w:r>
+    </w:p>
+    <w:p>
+      <w:pPr>
+        <w:pStyle w:val="bulletlist"/>
+      </w:pPr>
+      <w:r>
+        <w:t>The configuration is a large apache project, which contains serval active versions as well as a continuous bug-tracking system, which list out all the issues and its detail description, solving status and timestamp. It makes our data collection work for metrics 5 easier. We’re collecting data using versions from 2.1 to 2.4.</w:t>
+      </w:r>
+    </w:p>
+    <w:p>
+      <w:pPr>
+        <w:pStyle w:val="bulletlist"/>
+        <w:rPr>
+          <w:i/>
+          <w:lang w:eastAsia="zh-CN"/>
+        </w:rPr>
+      </w:pPr>
+      <w:r>
+        <w:rPr>
+          <w:rFonts w:hint="eastAsia"/>
+          <w:i/>
+          <w:lang w:eastAsia="zh-CN"/>
+        </w:rPr>
+        <w:t>P</w:t>
+      </w:r>
+      <w:r>
+        <w:rPr>
+          <w:i/>
+          <w:lang w:eastAsia="zh-CN"/>
+        </w:rPr>
+        <w:t xml:space="preserve">roject 3: Apache commons </w:t>
+      </w:r>
+      <w:r>
+        <w:rPr>
+          <w:i/>
+          <w:lang w:eastAsia="zh-CN"/>
+        </w:rPr>
+        <w:t>Codec</w:t>
+      </w:r>
+    </w:p>
+    <w:p>
+      <w:pPr>
         <w:rPr>
           <w:rFonts w:ascii="Times New Roman" w:eastAsia="宋体" w:hAnsi="Times New Roman" w:cs="Times New Roman"/>
           <w:spacing w:val="-1"/>
@@ -297,7 +310,7 @@
           <w:szCs w:val="20"/>
           <w:lang w:val="x-none" w:eastAsia="x-none"/>
         </w:rPr>
-        <w:t>The Commons Configuration software library provides a generic configuration interface which enables a Java application to read configuration data from a variety of sources</w:t>
+        <w:t>Apache Commons Codec (TM) software provides implementations of common encoders and decoders such as Base64, Hex, Phonetic and URLs[3].</w:t>
       </w:r>
       <w:r>
         <w:rPr>
@@ -307,48 +320,95 @@
           <w:szCs w:val="20"/>
           <w:lang w:val="x-none" w:eastAsia="x-none"/>
         </w:rPr>
-        <w:t>[2]</w:t>
-      </w:r>
-      <w:r>
-        <w:rPr>
-          <w:rFonts w:ascii="Times New Roman" w:eastAsia="宋体" w:hAnsi="Times New Roman" w:cs="Times New Roman"/>
-          <w:spacing w:val="-1"/>
-          <w:sz w:val="20"/>
-          <w:szCs w:val="20"/>
-          <w:lang w:val="x-none" w:eastAsia="x-none"/>
-        </w:rPr>
-        <w:t>.</w:t>
-      </w:r>
-    </w:p>
-    <w:p>
-      <w:pPr>
-        <w:rPr>
-          <w:rFonts w:ascii="Times New Roman" w:eastAsia="宋体" w:hAnsi="Times New Roman" w:cs="Times New Roman"/>
-          <w:spacing w:val="-1"/>
-          <w:sz w:val="20"/>
-          <w:szCs w:val="20"/>
-          <w:lang w:val="x-none" w:eastAsia="x-none"/>
-        </w:rPr>
-      </w:pPr>
-      <w:r>
-        <w:rPr>
-          <w:rFonts w:ascii="Times New Roman" w:eastAsia="宋体" w:hAnsi="Times New Roman" w:cs="Times New Roman" w:hint="eastAsia"/>
-          <w:spacing w:val="-1"/>
-          <w:sz w:val="20"/>
-          <w:szCs w:val="20"/>
-          <w:lang w:val="x-none" w:eastAsia="x-none"/>
-        </w:rPr>
-        <w:t>C</w:t>
-      </w:r>
-      <w:r>
-        <w:rPr>
-          <w:rFonts w:ascii="Times New Roman" w:eastAsia="宋体" w:hAnsi="Times New Roman" w:cs="Times New Roman"/>
-          <w:spacing w:val="-1"/>
-          <w:sz w:val="20"/>
-          <w:szCs w:val="20"/>
-          <w:lang w:val="x-none" w:eastAsia="x-none"/>
-        </w:rPr>
-        <w:t>onfiguration is a large apache project, which contains serval active versions as well as continuous bug-tracking system, which list out all the issues and its detail description, solving status and timestamp. It makes our data collection work for metrics 5 easier. We’re collecting data using versions from 2.1 to 2.4.</w:t>
+        <w:tab/>
+      </w:r>
+    </w:p>
+    <w:p>
+      <w:pPr>
+        <w:pStyle w:val="a8"/>
+        <w:shd w:val="clear" w:color="auto" w:fill="FFFFFF"/>
+        <w:spacing w:before="0" w:beforeAutospacing="0" w:after="150" w:afterAutospacing="0"/>
+        <w:rPr>
+          <w:rFonts w:ascii="Times New Roman" w:hAnsi="Times New Roman" w:cs="Times New Roman"/>
+          <w:spacing w:val="-1"/>
+          <w:sz w:val="20"/>
+          <w:szCs w:val="20"/>
+          <w:lang w:val="x-none" w:eastAsia="x-none"/>
+        </w:rPr>
+      </w:pPr>
+      <w:r>
+        <w:rPr>
+          <w:rFonts w:ascii="Times New Roman" w:hAnsi="Times New Roman" w:cs="Times New Roman"/>
+          <w:spacing w:val="-1"/>
+          <w:sz w:val="20"/>
+          <w:szCs w:val="20"/>
+          <w:lang w:val="x-none" w:eastAsia="x-none"/>
+        </w:rPr>
+        <w:t xml:space="preserve">Commons Codec is a perfect project for us to collect the data from. The whole project is built by Maven, and it contains a lot of developer test cases. It is very convenience for us to collect the </w:t>
+      </w:r>
+      <w:proofErr w:type="spellStart"/>
+      <w:r>
+        <w:rPr>
+          <w:rFonts w:ascii="Times New Roman" w:hAnsi="Times New Roman" w:cs="Times New Roman"/>
+          <w:spacing w:val="-1"/>
+          <w:sz w:val="20"/>
+          <w:szCs w:val="20"/>
+          <w:lang w:val="x-none" w:eastAsia="x-none"/>
+        </w:rPr>
+        <w:t>J</w:t>
+      </w:r>
+      <w:r>
+        <w:rPr>
+          <w:rFonts w:ascii="Times New Roman" w:hAnsi="Times New Roman" w:cs="Times New Roman"/>
+          <w:spacing w:val="-1"/>
+          <w:sz w:val="20"/>
+          <w:szCs w:val="20"/>
+          <w:lang w:val="x-none" w:eastAsia="x-none"/>
+        </w:rPr>
+        <w:t>acoco</w:t>
+      </w:r>
+      <w:proofErr w:type="spellEnd"/>
+      <w:r>
+        <w:rPr>
+          <w:rFonts w:ascii="Times New Roman" w:hAnsi="Times New Roman" w:cs="Times New Roman"/>
+          <w:spacing w:val="-1"/>
+          <w:sz w:val="20"/>
+          <w:szCs w:val="20"/>
+          <w:lang w:val="x-none" w:eastAsia="x-none"/>
+        </w:rPr>
+        <w:t xml:space="preserve"> and </w:t>
+      </w:r>
+      <w:proofErr w:type="spellStart"/>
+      <w:r>
+        <w:rPr>
+          <w:rFonts w:ascii="Times New Roman" w:hAnsi="Times New Roman" w:cs="Times New Roman"/>
+          <w:spacing w:val="-1"/>
+          <w:sz w:val="20"/>
+          <w:szCs w:val="20"/>
+          <w:lang w:val="x-none" w:eastAsia="x-none"/>
+        </w:rPr>
+        <w:t>P</w:t>
+      </w:r>
+      <w:r>
+        <w:rPr>
+          <w:rFonts w:ascii="Times New Roman" w:hAnsi="Times New Roman" w:cs="Times New Roman"/>
+          <w:spacing w:val="-1"/>
+          <w:sz w:val="20"/>
+          <w:szCs w:val="20"/>
+          <w:lang w:val="x-none" w:eastAsia="x-none"/>
+        </w:rPr>
+        <w:t>itest</w:t>
+      </w:r>
+      <w:proofErr w:type="spellEnd"/>
+      <w:r>
+        <w:rPr>
+          <w:rFonts w:ascii="Times New Roman" w:hAnsi="Times New Roman" w:cs="Times New Roman"/>
+          <w:spacing w:val="-1"/>
+          <w:sz w:val="20"/>
+          <w:szCs w:val="20"/>
+          <w:lang w:val="x-none" w:eastAsia="x-none"/>
+        </w:rPr>
+        <w:t xml:space="preserve"> report since the only thing we need to do is the configuration. Meanwhile, it also contains an issue tracking system and a lot of subversions. We are using versions from 1.10 to 1.12 for the experiment.</w:t>
       </w:r>
     </w:p>
     <w:p>
@@ -372,102 +432,81 @@
           <w:i/>
           <w:lang w:eastAsia="zh-CN"/>
         </w:rPr>
-        <w:t xml:space="preserve">roject 3: Apache commons </w:t>
-      </w:r>
-      <w:r>
-        <w:rPr>
-          <w:i/>
-          <w:lang w:eastAsia="zh-CN"/>
-        </w:rPr>
-        <w:t>Codec</w:t>
-      </w:r>
-    </w:p>
-    <w:p>
-      <w:pPr>
-        <w:rPr>
-          <w:rFonts w:ascii="Times New Roman" w:eastAsia="宋体" w:hAnsi="Times New Roman" w:cs="Times New Roman"/>
-          <w:spacing w:val="-1"/>
-          <w:sz w:val="20"/>
-          <w:szCs w:val="20"/>
-          <w:lang w:val="x-none" w:eastAsia="x-none"/>
-        </w:rPr>
-      </w:pPr>
-      <w:r>
-        <w:rPr>
-          <w:rFonts w:ascii="Times New Roman" w:eastAsia="宋体" w:hAnsi="Times New Roman" w:cs="Times New Roman"/>
-          <w:spacing w:val="-1"/>
-          <w:sz w:val="20"/>
-          <w:szCs w:val="20"/>
-          <w:lang w:val="x-none" w:eastAsia="x-none"/>
-        </w:rPr>
-        <w:t>Apache Commons Codec (TM) software provides implementations of common encoders and decoders such as Base64, Hex, Phonetic and URLs[3].</w:t>
-      </w:r>
-      <w:r>
-        <w:rPr>
-          <w:rFonts w:ascii="Times New Roman" w:eastAsia="宋体" w:hAnsi="Times New Roman" w:cs="Times New Roman"/>
-          <w:spacing w:val="-1"/>
-          <w:sz w:val="20"/>
-          <w:szCs w:val="20"/>
-          <w:lang w:val="x-none" w:eastAsia="x-none"/>
-        </w:rPr>
-        <w:tab/>
-      </w:r>
-    </w:p>
-    <w:p>
-      <w:pPr>
-        <w:pStyle w:val="a8"/>
-        <w:shd w:val="clear" w:color="auto" w:fill="FFFFFF"/>
-        <w:spacing w:before="0" w:beforeAutospacing="0" w:after="150" w:afterAutospacing="0"/>
-        <w:rPr>
-          <w:rFonts w:ascii="Times New Roman" w:hAnsi="Times New Roman" w:cs="Times New Roman"/>
-          <w:spacing w:val="-1"/>
-          <w:sz w:val="20"/>
-          <w:szCs w:val="20"/>
-          <w:lang w:val="x-none" w:eastAsia="x-none"/>
-        </w:rPr>
-      </w:pPr>
-      <w:r>
-        <w:rPr>
-          <w:rFonts w:ascii="Times New Roman" w:hAnsi="Times New Roman" w:cs="Times New Roman"/>
-          <w:spacing w:val="-1"/>
-          <w:sz w:val="20"/>
-          <w:szCs w:val="20"/>
-          <w:lang w:val="x-none" w:eastAsia="x-none"/>
-        </w:rPr>
-        <w:t xml:space="preserve">Commons Codec is a perfect project for us to collect the data from. The whole project is built by Maven, and it contains a lot of developer test cases. It is very convenience for us to collect the </w:t>
+        <w:t>roject 4: Apache commons collections</w:t>
+      </w:r>
+    </w:p>
+    <w:p>
+      <w:pPr>
+        <w:pStyle w:val="bulletlist"/>
+      </w:pPr>
+      <w:r>
+        <w:t>The Java Collections Framework was a major addition in JDK 1.2. It added many powerful data structures that accelerate the development of the most significant Java applications. Since that time it has become the recognized standard for collection handling in Java[4].</w:t>
+      </w:r>
+    </w:p>
+    <w:p>
+      <w:pPr>
+        <w:pStyle w:val="bulletlist"/>
+      </w:pPr>
+      <w:r>
+        <w:t xml:space="preserve">We are using from version 4.0 to 4.4 for our experiments in this project. The size of collections is a 132K LOC which is the ideal size of our experiments. Just like what other project does, it contains a continues issue-tracking system and build in Maven, which makes our data collecting work very </w:t>
+      </w:r>
+      <w:r>
+        <w:t>convenient.</w:t>
+      </w:r>
+    </w:p>
+    <w:p>
+      <w:pPr>
+        <w:pStyle w:val="bulletlist"/>
+        <w:rPr>
+          <w:i/>
+          <w:lang w:eastAsia="zh-CN"/>
+        </w:rPr>
+      </w:pPr>
+      <w:r>
+        <w:rPr>
+          <w:rFonts w:hint="eastAsia"/>
+          <w:i/>
+          <w:lang w:eastAsia="zh-CN"/>
+        </w:rPr>
+        <w:t>P</w:t>
+      </w:r>
+      <w:r>
+        <w:rPr>
+          <w:i/>
+          <w:lang w:eastAsia="zh-CN"/>
+        </w:rPr>
+        <w:t xml:space="preserve">roject </w:t>
+      </w:r>
+      <w:r>
+        <w:rPr>
+          <w:i/>
+          <w:lang w:eastAsia="zh-CN"/>
+        </w:rPr>
+        <w:t xml:space="preserve">5: </w:t>
       </w:r>
       <w:proofErr w:type="spellStart"/>
       <w:r>
         <w:rPr>
-          <w:rFonts w:ascii="Times New Roman" w:hAnsi="Times New Roman" w:cs="Times New Roman"/>
-          <w:spacing w:val="-1"/>
-          <w:sz w:val="20"/>
-          <w:szCs w:val="20"/>
-          <w:lang w:val="x-none" w:eastAsia="x-none"/>
-        </w:rPr>
-        <w:t>J</w:t>
-      </w:r>
-      <w:r>
-        <w:rPr>
-          <w:rFonts w:ascii="Times New Roman" w:hAnsi="Times New Roman" w:cs="Times New Roman"/>
-          <w:spacing w:val="-1"/>
-          <w:sz w:val="20"/>
-          <w:szCs w:val="20"/>
-          <w:lang w:val="x-none" w:eastAsia="x-none"/>
-        </w:rPr>
-        <w:t>acoco</w:t>
+          <w:i/>
+          <w:lang w:eastAsia="zh-CN"/>
+        </w:rPr>
+        <w:t>JFreeChart</w:t>
       </w:r>
       <w:proofErr w:type="spellEnd"/>
-      <w:r>
-        <w:rPr>
-          <w:rFonts w:ascii="Times New Roman" w:hAnsi="Times New Roman" w:cs="Times New Roman"/>
-          <w:spacing w:val="-1"/>
-          <w:sz w:val="20"/>
-          <w:szCs w:val="20"/>
-          <w:lang w:val="x-none" w:eastAsia="x-none"/>
-        </w:rPr>
-        <w:t xml:space="preserve"> and </w:t>
-      </w:r>
+    </w:p>
+    <w:p>
+      <w:pPr>
+        <w:pStyle w:val="a8"/>
+        <w:shd w:val="clear" w:color="auto" w:fill="FFFFFF"/>
+        <w:spacing w:after="150"/>
+        <w:rPr>
+          <w:rFonts w:ascii="Times New Roman" w:hAnsi="Times New Roman" w:cs="Times New Roman"/>
+          <w:spacing w:val="-1"/>
+          <w:sz w:val="20"/>
+          <w:szCs w:val="20"/>
+          <w:lang w:val="x-none" w:eastAsia="x-none"/>
+        </w:rPr>
+      </w:pPr>
       <w:proofErr w:type="spellStart"/>
       <w:r>
         <w:rPr>
@@ -477,17 +516,7 @@
           <w:szCs w:val="20"/>
           <w:lang w:val="x-none" w:eastAsia="x-none"/>
         </w:rPr>
-        <w:t>P</w:t>
-      </w:r>
-      <w:r>
-        <w:rPr>
-          <w:rFonts w:ascii="Times New Roman" w:hAnsi="Times New Roman" w:cs="Times New Roman"/>
-          <w:spacing w:val="-1"/>
-          <w:sz w:val="20"/>
-          <w:szCs w:val="20"/>
-          <w:lang w:val="x-none" w:eastAsia="x-none"/>
-        </w:rPr>
-        <w:t>itest</w:t>
+        <w:t>JFreeChart</w:t>
       </w:r>
       <w:proofErr w:type="spellEnd"/>
       <w:r>
@@ -498,216 +527,7 @@
           <w:szCs w:val="20"/>
           <w:lang w:val="x-none" w:eastAsia="x-none"/>
         </w:rPr>
-        <w:t xml:space="preserve"> report since the only thing we need to do is the configuration. Meanwhile, it also contains an issue tracking system and a lot of subversions. We are using versions from 1.10 to 1.12 for the experiment.</w:t>
-      </w:r>
-    </w:p>
-    <w:p>
-      <w:pPr>
-        <w:pStyle w:val="bulletlist"/>
-        <w:rPr>
-          <w:i/>
-          <w:lang w:eastAsia="zh-CN"/>
-        </w:rPr>
-      </w:pPr>
-      <w:r>
-        <w:rPr>
-          <w:rFonts w:hint="eastAsia"/>
-          <w:i/>
-          <w:lang w:eastAsia="zh-CN"/>
-        </w:rPr>
-        <w:t>P</w:t>
-      </w:r>
-      <w:r>
-        <w:rPr>
-          <w:i/>
-          <w:lang w:eastAsia="zh-CN"/>
-        </w:rPr>
-        <w:t>roject 4: Apache commons collections</w:t>
-      </w:r>
-    </w:p>
-    <w:p>
-      <w:pPr>
-        <w:pStyle w:val="a8"/>
-        <w:shd w:val="clear" w:color="auto" w:fill="FFFFFF"/>
-        <w:spacing w:before="0" w:beforeAutospacing="0" w:after="150" w:afterAutospacing="0"/>
-        <w:rPr>
-          <w:rFonts w:ascii="Times New Roman" w:hAnsi="Times New Roman" w:cs="Times New Roman"/>
-          <w:spacing w:val="-1"/>
-          <w:sz w:val="20"/>
-          <w:szCs w:val="20"/>
-          <w:lang w:val="x-none" w:eastAsia="x-none"/>
-        </w:rPr>
-      </w:pPr>
-      <w:r>
-        <w:rPr>
-          <w:rFonts w:ascii="Times New Roman" w:hAnsi="Times New Roman" w:cs="Times New Roman"/>
-          <w:spacing w:val="-1"/>
-          <w:sz w:val="20"/>
-          <w:szCs w:val="20"/>
-          <w:lang w:val="x-none" w:eastAsia="x-none"/>
-        </w:rPr>
-        <w:t xml:space="preserve">The Java Collections Framework was a major addition in JDK 1.2. It added many powerful data structures that accelerate development of most significant Java applications. Since that time it has become the </w:t>
-      </w:r>
-      <w:proofErr w:type="spellStart"/>
-      <w:r>
-        <w:rPr>
-          <w:rFonts w:ascii="Times New Roman" w:hAnsi="Times New Roman" w:cs="Times New Roman"/>
-          <w:spacing w:val="-1"/>
-          <w:sz w:val="20"/>
-          <w:szCs w:val="20"/>
-          <w:lang w:val="x-none" w:eastAsia="x-none"/>
-        </w:rPr>
-        <w:t>recognised</w:t>
-      </w:r>
-      <w:proofErr w:type="spellEnd"/>
-      <w:r>
-        <w:rPr>
-          <w:rFonts w:ascii="Times New Roman" w:hAnsi="Times New Roman" w:cs="Times New Roman"/>
-          <w:spacing w:val="-1"/>
-          <w:sz w:val="20"/>
-          <w:szCs w:val="20"/>
-          <w:lang w:val="x-none" w:eastAsia="x-none"/>
-        </w:rPr>
-        <w:t xml:space="preserve"> standard for collection handling in Java[4].</w:t>
-      </w:r>
-    </w:p>
-    <w:p>
-      <w:pPr>
-        <w:pStyle w:val="a8"/>
-        <w:shd w:val="clear" w:color="auto" w:fill="FFFFFF"/>
-        <w:spacing w:before="0" w:beforeAutospacing="0" w:after="150" w:afterAutospacing="0"/>
-        <w:rPr>
-          <w:rFonts w:ascii="Times New Roman" w:hAnsi="Times New Roman" w:cs="Times New Roman"/>
-          <w:spacing w:val="-1"/>
-          <w:sz w:val="20"/>
-          <w:szCs w:val="20"/>
-          <w:lang w:val="x-none" w:eastAsia="x-none"/>
-        </w:rPr>
-      </w:pPr>
-      <w:r>
-        <w:rPr>
-          <w:rFonts w:ascii="Times New Roman" w:hAnsi="Times New Roman" w:cs="Times New Roman"/>
-          <w:spacing w:val="-1"/>
-          <w:sz w:val="20"/>
-          <w:szCs w:val="20"/>
-          <w:lang w:val="x-none" w:eastAsia="x-none"/>
-        </w:rPr>
-        <w:t>We are using from version 4.0 to 4.4 for our experiments in this project. The size of collections is a 132K LOC which is the ideal size of our experiments. Just like what other project does, it contains a continues issue-tracking system and build in Maven, which makes our data collecting work very convenient.</w:t>
-      </w:r>
-    </w:p>
-    <w:p>
-      <w:pPr>
-        <w:pStyle w:val="bulletlist"/>
-        <w:rPr>
-          <w:i/>
-          <w:lang w:eastAsia="zh-CN"/>
-        </w:rPr>
-      </w:pPr>
-      <w:r>
-        <w:rPr>
-          <w:rFonts w:hint="eastAsia"/>
-          <w:i/>
-          <w:lang w:eastAsia="zh-CN"/>
-        </w:rPr>
-        <w:t>P</w:t>
-      </w:r>
-      <w:r>
-        <w:rPr>
-          <w:i/>
-          <w:lang w:eastAsia="zh-CN"/>
-        </w:rPr>
-        <w:t xml:space="preserve">roject 5: </w:t>
-      </w:r>
-      <w:proofErr w:type="spellStart"/>
-      <w:r>
-        <w:rPr>
-          <w:i/>
-          <w:lang w:eastAsia="zh-CN"/>
-        </w:rPr>
-        <w:t>JFreeChart</w:t>
-      </w:r>
-      <w:proofErr w:type="spellEnd"/>
-    </w:p>
-    <w:p>
-      <w:pPr>
-        <w:pStyle w:val="a8"/>
-        <w:shd w:val="clear" w:color="auto" w:fill="FFFFFF"/>
-        <w:spacing w:before="0" w:beforeAutospacing="0" w:after="150" w:afterAutospacing="0"/>
-        <w:rPr>
-          <w:rFonts w:ascii="Times New Roman" w:hAnsi="Times New Roman" w:cs="Times New Roman"/>
-          <w:spacing w:val="-1"/>
-          <w:sz w:val="20"/>
-          <w:szCs w:val="20"/>
-          <w:lang w:val="x-none" w:eastAsia="x-none"/>
-        </w:rPr>
-      </w:pPr>
-      <w:proofErr w:type="spellStart"/>
-      <w:r>
-        <w:rPr>
-          <w:rFonts w:ascii="Times New Roman" w:hAnsi="Times New Roman" w:cs="Times New Roman"/>
-          <w:spacing w:val="-1"/>
-          <w:sz w:val="20"/>
-          <w:szCs w:val="20"/>
-          <w:lang w:val="x-none" w:eastAsia="x-none"/>
-        </w:rPr>
-        <w:t>JFreeChart</w:t>
-      </w:r>
-      <w:proofErr w:type="spellEnd"/>
-      <w:r>
-        <w:rPr>
-          <w:rFonts w:ascii="Times New Roman" w:hAnsi="Times New Roman" w:cs="Times New Roman"/>
-          <w:spacing w:val="-1"/>
-          <w:sz w:val="20"/>
-          <w:szCs w:val="20"/>
-          <w:lang w:val="x-none" w:eastAsia="x-none"/>
-        </w:rPr>
-        <w:t xml:space="preserve"> is a free 100% Java chart library that makes it easy for developers to display professional quality charts in their applications</w:t>
-      </w:r>
-      <w:r>
-        <w:rPr>
-          <w:rFonts w:ascii="Times New Roman" w:hAnsi="Times New Roman" w:cs="Times New Roman"/>
-          <w:spacing w:val="-1"/>
-          <w:sz w:val="20"/>
-          <w:szCs w:val="20"/>
-          <w:lang w:val="x-none" w:eastAsia="x-none"/>
-        </w:rPr>
-        <w:t>[5].</w:t>
-      </w:r>
-    </w:p>
-    <w:p>
-      <w:pPr>
-        <w:pStyle w:val="a8"/>
-        <w:shd w:val="clear" w:color="auto" w:fill="FFFFFF"/>
-        <w:spacing w:before="0" w:beforeAutospacing="0" w:after="150" w:afterAutospacing="0"/>
-        <w:rPr>
-          <w:rFonts w:ascii="Times New Roman" w:hAnsi="Times New Roman" w:cs="Times New Roman"/>
-          <w:spacing w:val="-1"/>
-          <w:sz w:val="20"/>
-          <w:szCs w:val="20"/>
-          <w:lang w:val="x-none" w:eastAsia="x-none"/>
-        </w:rPr>
-      </w:pPr>
-      <w:proofErr w:type="spellStart"/>
-      <w:r>
-        <w:rPr>
-          <w:rFonts w:ascii="Times New Roman" w:hAnsi="Times New Roman" w:cs="Times New Roman"/>
-          <w:spacing w:val="-1"/>
-          <w:sz w:val="20"/>
-          <w:szCs w:val="20"/>
-          <w:lang w:val="x-none" w:eastAsia="x-none"/>
-        </w:rPr>
-        <w:t>JFreeChart</w:t>
-      </w:r>
-      <w:proofErr w:type="spellEnd"/>
-      <w:r>
-        <w:rPr>
-          <w:rFonts w:ascii="Times New Roman" w:hAnsi="Times New Roman" w:cs="Times New Roman"/>
-          <w:spacing w:val="-1"/>
-          <w:sz w:val="20"/>
-          <w:szCs w:val="20"/>
-          <w:lang w:val="x-none" w:eastAsia="x-none"/>
-        </w:rPr>
-        <w:t xml:space="preserve"> is a maven project, and in the size of 167K LOC, and a continuous issue-tracking system. However it doesn’t have too many versions we can collecting the data from, we only analysis this project’s data from version 1.0.19 – 1.5.0.</w:t>
+        <w:t xml:space="preserve"> is a free 100% Java chart library that makes it easy for developers to display professional quality charts in their applications[5].</w:t>
       </w:r>
     </w:p>
     <w:p>
@@ -722,6 +542,28 @@
           <w:szCs w:val="18"/>
         </w:rPr>
       </w:pPr>
+      <w:proofErr w:type="spellStart"/>
+      <w:r>
+        <w:rPr>
+          <w:rFonts w:ascii="Times New Roman" w:hAnsi="Times New Roman" w:cs="Times New Roman"/>
+          <w:spacing w:val="-1"/>
+          <w:sz w:val="20"/>
+          <w:szCs w:val="20"/>
+          <w:lang w:val="x-none" w:eastAsia="x-none"/>
+        </w:rPr>
+        <w:t>JFreeChart</w:t>
+      </w:r>
+      <w:proofErr w:type="spellEnd"/>
+      <w:r>
+        <w:rPr>
+          <w:rFonts w:ascii="Times New Roman" w:hAnsi="Times New Roman" w:cs="Times New Roman"/>
+          <w:spacing w:val="-1"/>
+          <w:sz w:val="20"/>
+          <w:szCs w:val="20"/>
+          <w:lang w:val="x-none" w:eastAsia="x-none"/>
+        </w:rPr>
+        <w:t xml:space="preserve"> is a maven project and in the size of 167K LOC, and a continuous issue-tracking system. However it doesn’t have too many versions we can collect the data from, we only analysis this project’s data from version 1.0.19 – 1.5.0.</w:t>
+      </w:r>
     </w:p>
     <w:p>
       <w:pPr>
@@ -1060,315 +902,79 @@
           <w:b/>
           <w:lang w:eastAsia="zh-CN"/>
         </w:rPr>
+        <w:t>S</w:t>
+      </w:r>
+      <w:r>
+        <w:rPr>
+          <w:b/>
+          <w:lang w:eastAsia="zh-CN"/>
+        </w:rPr>
+        <w:t>teps to collecting the data</w:t>
+      </w:r>
+    </w:p>
+    <w:p>
+      <w:pPr>
+        <w:pStyle w:val="bulletlist"/>
+      </w:pPr>
+      <w:r>
+        <w:t xml:space="preserve">Our data collecting work can be totally divided into 6 steps: </w:t>
+      </w:r>
+    </w:p>
+    <w:p>
+      <w:pPr>
+        <w:pStyle w:val="bulletlist"/>
+      </w:pPr>
+      <w:r>
         <w:lastRenderedPageBreak/>
-        <w:t>S</w:t>
-      </w:r>
-      <w:r>
-        <w:rPr>
-          <w:b/>
-          <w:lang w:eastAsia="zh-CN"/>
-        </w:rPr>
-        <w:t>teps to collecting the data</w:t>
-      </w:r>
-    </w:p>
-    <w:p>
-      <w:pPr>
-        <w:pStyle w:val="a8"/>
-        <w:shd w:val="clear" w:color="auto" w:fill="FFFFFF"/>
-        <w:spacing w:before="0" w:beforeAutospacing="0" w:after="150" w:afterAutospacing="0"/>
-        <w:rPr>
-          <w:rFonts w:ascii="Times New Roman" w:hAnsi="Times New Roman" w:cs="Times New Roman"/>
-          <w:spacing w:val="-1"/>
-          <w:sz w:val="20"/>
-          <w:szCs w:val="20"/>
-          <w:lang w:val="x-none" w:eastAsia="x-none"/>
-        </w:rPr>
-      </w:pPr>
-      <w:r>
-        <w:rPr>
-          <w:rFonts w:ascii="Times New Roman" w:hAnsi="Times New Roman" w:cs="Times New Roman"/>
-          <w:spacing w:val="-1"/>
-          <w:sz w:val="20"/>
-          <w:szCs w:val="20"/>
-          <w:lang w:val="x-none" w:eastAsia="x-none"/>
-        </w:rPr>
-        <w:t xml:space="preserve">Our data collecting work can be totally divided into 6 steps: </w:t>
-      </w:r>
-    </w:p>
-    <w:p>
-      <w:pPr>
-        <w:pStyle w:val="a8"/>
-        <w:shd w:val="clear" w:color="auto" w:fill="FFFFFF"/>
-        <w:spacing w:before="0" w:beforeAutospacing="0" w:after="150" w:afterAutospacing="0"/>
-        <w:rPr>
-          <w:rFonts w:ascii="Times New Roman" w:hAnsi="Times New Roman" w:cs="Times New Roman"/>
-          <w:spacing w:val="-1"/>
-          <w:sz w:val="20"/>
-          <w:szCs w:val="20"/>
-          <w:lang w:val="x-none" w:eastAsia="x-none"/>
-        </w:rPr>
-      </w:pPr>
-      <w:r>
-        <w:rPr>
-          <w:rFonts w:ascii="Times New Roman" w:hAnsi="Times New Roman" w:cs="Times New Roman"/>
-          <w:spacing w:val="-1"/>
-          <w:sz w:val="20"/>
-          <w:szCs w:val="20"/>
-          <w:lang w:val="x-none" w:eastAsia="x-none"/>
-        </w:rPr>
-        <w:t>S</w:t>
-      </w:r>
-      <w:r>
-        <w:rPr>
-          <w:rFonts w:ascii="Times New Roman" w:hAnsi="Times New Roman" w:cs="Times New Roman"/>
-          <w:spacing w:val="-1"/>
-          <w:sz w:val="20"/>
-          <w:szCs w:val="20"/>
-          <w:lang w:val="x-none" w:eastAsia="x-none"/>
-        </w:rPr>
-        <w:t>1.selecting projects</w:t>
-      </w:r>
-      <w:r>
-        <w:rPr>
-          <w:rFonts w:ascii="Times New Roman" w:hAnsi="Times New Roman" w:cs="Times New Roman"/>
-          <w:spacing w:val="-1"/>
-          <w:sz w:val="20"/>
-          <w:szCs w:val="20"/>
-          <w:lang w:val="x-none" w:eastAsia="x-none"/>
-        </w:rPr>
-        <w:t>.</w:t>
-      </w:r>
-    </w:p>
-    <w:p>
-      <w:pPr>
-        <w:pStyle w:val="a8"/>
-        <w:shd w:val="clear" w:color="auto" w:fill="FFFFFF"/>
-        <w:spacing w:before="0" w:beforeAutospacing="0" w:after="150" w:afterAutospacing="0"/>
-        <w:rPr>
-          <w:rFonts w:ascii="Times New Roman" w:hAnsi="Times New Roman" w:cs="Times New Roman"/>
-          <w:spacing w:val="-1"/>
-          <w:sz w:val="20"/>
-          <w:szCs w:val="20"/>
-          <w:lang w:val="x-none" w:eastAsia="x-none"/>
-        </w:rPr>
-      </w:pPr>
-      <w:r>
-        <w:rPr>
-          <w:rFonts w:ascii="Times New Roman" w:hAnsi="Times New Roman" w:cs="Times New Roman"/>
-          <w:spacing w:val="-1"/>
-          <w:sz w:val="20"/>
-          <w:szCs w:val="20"/>
-          <w:lang w:val="x-none" w:eastAsia="x-none"/>
-        </w:rPr>
-        <w:t>S</w:t>
-      </w:r>
-      <w:r>
-        <w:rPr>
-          <w:rFonts w:ascii="Times New Roman" w:hAnsi="Times New Roman" w:cs="Times New Roman"/>
-          <w:spacing w:val="-1"/>
-          <w:sz w:val="20"/>
-          <w:szCs w:val="20"/>
-          <w:lang w:val="x-none" w:eastAsia="x-none"/>
-        </w:rPr>
-        <w:t>2.building projects</w:t>
-      </w:r>
-      <w:r>
-        <w:rPr>
-          <w:rFonts w:ascii="Times New Roman" w:hAnsi="Times New Roman" w:cs="Times New Roman"/>
-          <w:spacing w:val="-1"/>
-          <w:sz w:val="20"/>
-          <w:szCs w:val="20"/>
-          <w:lang w:val="x-none" w:eastAsia="x-none"/>
-        </w:rPr>
-        <w:t xml:space="preserve"> .</w:t>
-      </w:r>
-    </w:p>
-    <w:p>
-      <w:pPr>
-        <w:pStyle w:val="a8"/>
-        <w:shd w:val="clear" w:color="auto" w:fill="FFFFFF"/>
-        <w:spacing w:before="0" w:beforeAutospacing="0" w:after="150" w:afterAutospacing="0"/>
-        <w:rPr>
-          <w:rFonts w:ascii="Times New Roman" w:hAnsi="Times New Roman" w:cs="Times New Roman"/>
-          <w:spacing w:val="-1"/>
-          <w:sz w:val="20"/>
-          <w:szCs w:val="20"/>
-          <w:lang w:val="x-none" w:eastAsia="x-none"/>
-        </w:rPr>
-      </w:pPr>
-      <w:r>
-        <w:rPr>
-          <w:rFonts w:ascii="Times New Roman" w:hAnsi="Times New Roman" w:cs="Times New Roman"/>
-          <w:spacing w:val="-1"/>
-          <w:sz w:val="20"/>
-          <w:szCs w:val="20"/>
-          <w:lang w:val="x-none" w:eastAsia="x-none"/>
-        </w:rPr>
-        <w:t>S</w:t>
-      </w:r>
-      <w:r>
-        <w:rPr>
-          <w:rFonts w:ascii="Times New Roman" w:hAnsi="Times New Roman" w:cs="Times New Roman"/>
-          <w:spacing w:val="-1"/>
-          <w:sz w:val="20"/>
-          <w:szCs w:val="20"/>
-          <w:lang w:val="x-none" w:eastAsia="x-none"/>
-        </w:rPr>
-        <w:t xml:space="preserve">3.configuring </w:t>
+        <w:t>S1.selecting projects.</w:t>
+      </w:r>
+    </w:p>
+    <w:p>
+      <w:pPr>
+        <w:pStyle w:val="bulletlist"/>
+      </w:pPr>
+      <w:r>
+        <w:t>S2.building projects.</w:t>
+      </w:r>
+    </w:p>
+    <w:p>
+      <w:pPr>
+        <w:pStyle w:val="bulletlist"/>
+      </w:pPr>
+      <w:r>
+        <w:t xml:space="preserve">S3.configuring </w:t>
       </w:r>
       <w:proofErr w:type="spellStart"/>
       <w:r>
-        <w:rPr>
-          <w:rFonts w:ascii="Times New Roman" w:hAnsi="Times New Roman" w:cs="Times New Roman"/>
-          <w:spacing w:val="-1"/>
-          <w:sz w:val="20"/>
-          <w:szCs w:val="20"/>
-          <w:lang w:val="x-none" w:eastAsia="x-none"/>
-        </w:rPr>
         <w:t>Jacoco</w:t>
       </w:r>
       <w:proofErr w:type="spellEnd"/>
       <w:r>
-        <w:rPr>
-          <w:rFonts w:ascii="Times New Roman" w:hAnsi="Times New Roman" w:cs="Times New Roman"/>
-          <w:spacing w:val="-1"/>
-          <w:sz w:val="20"/>
-          <w:szCs w:val="20"/>
-          <w:lang w:val="x-none" w:eastAsia="x-none"/>
-        </w:rPr>
-        <w:t xml:space="preserve"> plugin</w:t>
-      </w:r>
-      <w:r>
-        <w:rPr>
-          <w:rFonts w:ascii="Times New Roman" w:hAnsi="Times New Roman" w:cs="Times New Roman"/>
-          <w:spacing w:val="-1"/>
-          <w:sz w:val="20"/>
-          <w:szCs w:val="20"/>
-          <w:lang w:val="x-none" w:eastAsia="x-none"/>
-        </w:rPr>
-        <w:t>.</w:t>
-      </w:r>
-    </w:p>
-    <w:p>
-      <w:pPr>
-        <w:pStyle w:val="a8"/>
-        <w:shd w:val="clear" w:color="auto" w:fill="FFFFFF"/>
-        <w:spacing w:before="0" w:beforeAutospacing="0" w:after="150" w:afterAutospacing="0"/>
-        <w:rPr>
-          <w:rFonts w:ascii="Times New Roman" w:hAnsi="Times New Roman" w:cs="Times New Roman"/>
-          <w:spacing w:val="-1"/>
-          <w:sz w:val="20"/>
-          <w:szCs w:val="20"/>
-          <w:lang w:val="x-none" w:eastAsia="x-none"/>
-        </w:rPr>
-      </w:pPr>
-      <w:r>
-        <w:rPr>
-          <w:rFonts w:ascii="Times New Roman" w:hAnsi="Times New Roman" w:cs="Times New Roman"/>
-          <w:spacing w:val="-1"/>
-          <w:sz w:val="20"/>
-          <w:szCs w:val="20"/>
-          <w:lang w:val="x-none" w:eastAsia="x-none"/>
-        </w:rPr>
-        <w:t>S</w:t>
-      </w:r>
-      <w:r>
-        <w:rPr>
-          <w:rFonts w:ascii="Times New Roman" w:hAnsi="Times New Roman" w:cs="Times New Roman"/>
-          <w:spacing w:val="-1"/>
-          <w:sz w:val="20"/>
-          <w:szCs w:val="20"/>
-          <w:lang w:val="x-none" w:eastAsia="x-none"/>
-        </w:rPr>
-        <w:t>4.adding pit test plugin</w:t>
-      </w:r>
-      <w:r>
-        <w:rPr>
-          <w:rFonts w:ascii="Times New Roman" w:hAnsi="Times New Roman" w:cs="Times New Roman"/>
-          <w:spacing w:val="-1"/>
-          <w:sz w:val="20"/>
-          <w:szCs w:val="20"/>
-          <w:lang w:val="x-none" w:eastAsia="x-none"/>
-        </w:rPr>
-        <w:t>.</w:t>
-      </w:r>
-    </w:p>
-    <w:p>
-      <w:pPr>
-        <w:pStyle w:val="a8"/>
-        <w:shd w:val="clear" w:color="auto" w:fill="FFFFFF"/>
-        <w:spacing w:before="0" w:beforeAutospacing="0" w:after="150" w:afterAutospacing="0"/>
-        <w:rPr>
-          <w:rFonts w:ascii="Times New Roman" w:hAnsi="Times New Roman" w:cs="Times New Roman"/>
-          <w:spacing w:val="-1"/>
-          <w:sz w:val="20"/>
-          <w:szCs w:val="20"/>
-          <w:lang w:val="x-none" w:eastAsia="x-none"/>
-        </w:rPr>
-      </w:pPr>
-      <w:r>
-        <w:rPr>
-          <w:rFonts w:ascii="Times New Roman" w:hAnsi="Times New Roman" w:cs="Times New Roman"/>
-          <w:spacing w:val="-1"/>
-          <w:sz w:val="20"/>
-          <w:szCs w:val="20"/>
-          <w:lang w:val="x-none" w:eastAsia="x-none"/>
-        </w:rPr>
-        <w:t>S</w:t>
-      </w:r>
-      <w:r>
-        <w:rPr>
-          <w:rFonts w:ascii="Times New Roman" w:hAnsi="Times New Roman" w:cs="Times New Roman"/>
-          <w:spacing w:val="-1"/>
-          <w:sz w:val="20"/>
-          <w:szCs w:val="20"/>
-          <w:lang w:val="x-none" w:eastAsia="x-none"/>
-        </w:rPr>
-        <w:t>5. selecting active period for issues tracking and collecting related data from the issue tracking system</w:t>
-      </w:r>
-      <w:r>
-        <w:rPr>
-          <w:rFonts w:ascii="Times New Roman" w:hAnsi="Times New Roman" w:cs="Times New Roman"/>
-          <w:spacing w:val="-1"/>
-          <w:sz w:val="20"/>
-          <w:szCs w:val="20"/>
-          <w:lang w:val="x-none" w:eastAsia="x-none"/>
-        </w:rPr>
-        <w:t>.</w:t>
-      </w:r>
-    </w:p>
-    <w:p>
-      <w:pPr>
-        <w:pStyle w:val="a8"/>
-        <w:shd w:val="clear" w:color="auto" w:fill="FFFFFF"/>
-        <w:spacing w:before="0" w:beforeAutospacing="0" w:after="150" w:afterAutospacing="0"/>
-        <w:rPr>
-          <w:rFonts w:ascii="Times New Roman" w:hAnsi="Times New Roman" w:cs="Times New Roman"/>
-          <w:spacing w:val="-1"/>
-          <w:sz w:val="20"/>
-          <w:szCs w:val="20"/>
-          <w:lang w:val="x-none" w:eastAsia="x-none"/>
-        </w:rPr>
-      </w:pPr>
-      <w:r>
-        <w:rPr>
-          <w:rFonts w:ascii="Times New Roman" w:hAnsi="Times New Roman" w:cs="Times New Roman"/>
-          <w:spacing w:val="-1"/>
-          <w:sz w:val="20"/>
-          <w:szCs w:val="20"/>
-          <w:lang w:val="x-none" w:eastAsia="x-none"/>
-        </w:rPr>
-        <w:t>S</w:t>
-      </w:r>
-      <w:r>
-        <w:rPr>
-          <w:rFonts w:ascii="Times New Roman" w:hAnsi="Times New Roman" w:cs="Times New Roman"/>
-          <w:spacing w:val="-1"/>
-          <w:sz w:val="20"/>
-          <w:szCs w:val="20"/>
-          <w:lang w:val="x-none" w:eastAsia="x-none"/>
-        </w:rPr>
-        <w:t>6.write shell script for change-report and collecting changes-data from different subversions.</w:t>
+        <w:t xml:space="preserve"> plugin.</w:t>
+      </w:r>
+    </w:p>
+    <w:p>
+      <w:pPr>
+        <w:pStyle w:val="bulletlist"/>
+      </w:pPr>
+      <w:r>
+        <w:t>S4.adding pit test plugin.</w:t>
+      </w:r>
+    </w:p>
+    <w:p>
+      <w:pPr>
+        <w:pStyle w:val="bulletlist"/>
+      </w:pPr>
+      <w:r>
+        <w:t>S5. selecting the active period for issues tracking and collecting related data from the issue tracking system.</w:t>
+      </w:r>
+    </w:p>
+    <w:p>
+      <w:pPr>
+        <w:pStyle w:val="bulletlist"/>
+      </w:pPr>
+      <w:r>
+        <w:t>S6.write shell script for change-report and collecting changes-data from different subversions.</w:t>
       </w:r>
     </w:p>
     <w:p>
@@ -1444,7 +1050,7 @@
           <w:szCs w:val="20"/>
           <w:lang w:val="x-none" w:eastAsia="x-none"/>
         </w:rPr>
-        <w:t>It is an open source project which is also programed in Java Language.</w:t>
+        <w:t>It is an open source project which is also programmed in Java Language.</w:t>
       </w:r>
     </w:p>
     <w:p>
@@ -1522,23 +1128,13 @@
       </w:pPr>
       <w:r>
         <w:rPr>
-          <w:rFonts w:ascii="Times New Roman" w:hAnsi="Times New Roman" w:cs="Times New Roman" w:hint="eastAsia"/>
-          <w:spacing w:val="-1"/>
-          <w:sz w:val="20"/>
-          <w:szCs w:val="20"/>
-          <w:lang w:val="x-none" w:eastAsia="x-none"/>
-        </w:rPr>
-        <w:t>T</w:t>
-      </w:r>
-      <w:r>
-        <w:rPr>
-          <w:rFonts w:ascii="Times New Roman" w:hAnsi="Times New Roman" w:cs="Times New Roman"/>
-          <w:spacing w:val="-1"/>
-          <w:sz w:val="20"/>
-          <w:szCs w:val="20"/>
-          <w:lang w:val="x-none" w:eastAsia="x-none"/>
-        </w:rPr>
-        <w:t>here is a issue-tracking system which contains continuous issue-solving records.</w:t>
+          <w:rFonts w:ascii="Times New Roman" w:hAnsi="Times New Roman" w:cs="Times New Roman"/>
+          <w:spacing w:val="-1"/>
+          <w:sz w:val="20"/>
+          <w:szCs w:val="20"/>
+          <w:lang w:val="x-none" w:eastAsia="x-none"/>
+        </w:rPr>
+        <w:t>There is an issue-tracking system which contains continuous issue-solving records.</w:t>
       </w:r>
     </w:p>
     <w:p>
@@ -1560,143 +1156,71 @@
       </w:pPr>
       <w:r>
         <w:rPr>
-          <w:rFonts w:ascii="Times New Roman" w:hAnsi="Times New Roman" w:cs="Times New Roman" w:hint="eastAsia"/>
-          <w:spacing w:val="-1"/>
-          <w:sz w:val="20"/>
-          <w:szCs w:val="20"/>
-          <w:lang w:val="x-none" w:eastAsia="x-none"/>
-        </w:rPr>
-        <w:t>T</w:t>
-      </w:r>
-      <w:r>
-        <w:rPr>
-          <w:rFonts w:ascii="Times New Roman" w:hAnsi="Times New Roman" w:cs="Times New Roman"/>
-          <w:spacing w:val="-1"/>
-          <w:sz w:val="20"/>
-          <w:szCs w:val="20"/>
-          <w:lang w:val="x-none" w:eastAsia="x-none"/>
-        </w:rPr>
-        <w:t>here are several subversions for us to collecting data.</w:t>
-      </w:r>
-    </w:p>
-    <w:p>
-      <w:pPr>
-        <w:pStyle w:val="a8"/>
-        <w:shd w:val="clear" w:color="auto" w:fill="FFFFFF"/>
-        <w:spacing w:before="0" w:beforeAutospacing="0" w:after="150" w:afterAutospacing="0"/>
-        <w:rPr>
-          <w:rFonts w:ascii="Times New Roman" w:hAnsi="Times New Roman" w:cs="Times New Roman"/>
-          <w:spacing w:val="-1"/>
-          <w:sz w:val="20"/>
-          <w:szCs w:val="20"/>
-          <w:lang w:val="x-none" w:eastAsia="x-none"/>
-        </w:rPr>
-      </w:pPr>
-      <w:r>
-        <w:rPr>
-          <w:rFonts w:ascii="Times New Roman" w:hAnsi="Times New Roman" w:cs="Times New Roman"/>
-          <w:spacing w:val="-1"/>
-          <w:sz w:val="20"/>
-          <w:szCs w:val="20"/>
-          <w:lang w:val="x-none" w:eastAsia="x-none"/>
-        </w:rPr>
+          <w:rFonts w:ascii="Times New Roman" w:hAnsi="Times New Roman" w:cs="Times New Roman"/>
+          <w:spacing w:val="-1"/>
+          <w:sz w:val="20"/>
+          <w:szCs w:val="20"/>
+          <w:lang w:val="x-none" w:eastAsia="x-none"/>
+        </w:rPr>
+        <w:t>There are several subversions for us to collect data.</w:t>
+      </w:r>
+    </w:p>
+    <w:p>
+      <w:pPr>
+        <w:pStyle w:val="bulletlist"/>
+      </w:pPr>
+      <w:r>
         <w:t>After filtering many unqualified projects, we finally narrow down our searching scope to Apache project, since most of them are meet our standards in terms of size, programming language, issue tracking system as well as serval subversions.</w:t>
       </w:r>
     </w:p>
     <w:p>
       <w:pPr>
         <w:pStyle w:val="bulletlist"/>
-        <w:rPr>
-          <w:i/>
-          <w:lang w:eastAsia="zh-CN"/>
-        </w:rPr>
-      </w:pPr>
-      <w:r>
-        <w:rPr>
-          <w:rFonts w:hint="eastAsia"/>
-          <w:i/>
-          <w:lang w:eastAsia="zh-CN"/>
-        </w:rPr>
-        <w:t>S</w:t>
-      </w:r>
-      <w:r>
-        <w:rPr>
-          <w:i/>
-          <w:lang w:eastAsia="zh-CN"/>
-        </w:rPr>
-        <w:t>tep 2: Building project</w:t>
-      </w:r>
-    </w:p>
-    <w:p>
-      <w:pPr>
-        <w:pStyle w:val="a8"/>
-        <w:shd w:val="clear" w:color="auto" w:fill="FFFFFF"/>
-        <w:spacing w:before="0" w:beforeAutospacing="0" w:after="150" w:afterAutospacing="0"/>
-        <w:rPr>
-          <w:rFonts w:ascii="Times New Roman" w:hAnsi="Times New Roman" w:cs="Times New Roman"/>
-          <w:spacing w:val="-1"/>
-          <w:sz w:val="20"/>
-          <w:szCs w:val="20"/>
-          <w:lang w:val="x-none"/>
-        </w:rPr>
-      </w:pPr>
-      <w:r>
-        <w:rPr>
-          <w:rFonts w:ascii="Times New Roman" w:hAnsi="Times New Roman" w:cs="Times New Roman"/>
-          <w:spacing w:val="-1"/>
-          <w:sz w:val="20"/>
-          <w:szCs w:val="20"/>
-          <w:lang w:val="x-none"/>
-        </w:rPr>
+      </w:pPr>
+      <w:r>
+        <w:t>Step 2: Building the projects</w:t>
+      </w:r>
+    </w:p>
+    <w:p>
+      <w:pPr>
+        <w:pStyle w:val="bulletlist"/>
+      </w:pPr>
+      <w:r>
         <w:t>After selecting projects, we tried to build all of them, in order to see if there are some crucial problems or doesn’t contain any unit test cases. For those contains some small problem, such as JDK version difference, we will fix it. However, for those projects which have crucial problems or doesn’t exist any unit test cases, we will drop this project and then go back to step 1.</w:t>
       </w:r>
     </w:p>
     <w:p>
       <w:pPr>
-        <w:pStyle w:val="a8"/>
-        <w:shd w:val="clear" w:color="auto" w:fill="FFFFFF"/>
-        <w:spacing w:before="0" w:beforeAutospacing="0" w:after="150" w:afterAutospacing="0"/>
-        <w:rPr>
-          <w:rFonts w:ascii="Times New Roman" w:hAnsi="Times New Roman" w:cs="Times New Roman"/>
-          <w:spacing w:val="-1"/>
-          <w:sz w:val="20"/>
-          <w:szCs w:val="20"/>
-          <w:lang w:val="x-none"/>
-        </w:rPr>
-      </w:pPr>
-      <w:r>
-        <w:rPr>
-          <w:rFonts w:ascii="Times New Roman" w:hAnsi="Times New Roman" w:cs="Times New Roman"/>
-          <w:spacing w:val="-1"/>
-          <w:sz w:val="20"/>
-          <w:szCs w:val="20"/>
-          <w:lang w:val="x-none"/>
-        </w:rPr>
-        <w:t>In conclusion, in step two, we’re validating the selecting to see whether it is suitable for our experiments.</w:t>
-      </w:r>
-    </w:p>
-    <w:p>
-      <w:pPr>
         <w:pStyle w:val="bulletlist"/>
-        <w:rPr>
-          <w:i/>
-          <w:lang w:eastAsia="zh-CN"/>
-        </w:rPr>
-      </w:pPr>
-      <w:r>
-        <w:rPr>
-          <w:rFonts w:hint="eastAsia"/>
-          <w:i/>
-          <w:lang w:eastAsia="zh-CN"/>
-        </w:rPr>
-        <w:t>S</w:t>
-      </w:r>
-      <w:r>
-        <w:rPr>
-          <w:i/>
-          <w:lang w:eastAsia="zh-CN"/>
-        </w:rPr>
-        <w:t xml:space="preserve">tep 3: adding </w:t>
+      </w:pPr>
+      <w:r>
+        <w:t xml:space="preserve">In conclusion, in step two, we’re validating the selecting to see whether it is suitable for our </w:t>
+      </w:r>
+      <w:r>
+        <w:t>experiment.</w:t>
+      </w:r>
+    </w:p>
+    <w:p>
+      <w:pPr>
+        <w:pStyle w:val="bulletlist"/>
+        <w:rPr>
+          <w:i/>
+          <w:lang w:eastAsia="zh-CN"/>
+        </w:rPr>
+      </w:pPr>
+      <w:r>
+        <w:rPr>
+          <w:i/>
+          <w:lang w:eastAsia="zh-CN"/>
+        </w:rPr>
+        <w:t>Step</w:t>
+      </w:r>
+      <w:r>
+        <w:rPr>
+          <w:i/>
+          <w:lang w:eastAsia="zh-CN"/>
+        </w:rPr>
+        <w:t xml:space="preserve"> 3: adding </w:t>
       </w:r>
       <w:proofErr w:type="spellStart"/>
       <w:r>
@@ -1736,17 +1260,7 @@
           <w:szCs w:val="20"/>
           <w:lang w:val="x-none"/>
         </w:rPr>
-        <w:t xml:space="preserve">In order to collect the data for statements coverage, branch coverage as well as complexity, we’re </w:t>
-      </w:r>
-      <w:r>
-        <w:rPr>
-          <w:rFonts w:ascii="Times New Roman" w:hAnsi="Times New Roman" w:cs="Times New Roman"/>
-          <w:spacing w:val="-1"/>
-          <w:sz w:val="20"/>
-          <w:szCs w:val="20"/>
-          <w:lang w:val="x-none"/>
-        </w:rPr>
-        <w:t xml:space="preserve">configuring for each project including its subversions that we choose to generate the </w:t>
+        <w:t xml:space="preserve">In order to collect the data for statements coverage, branch coverage as well as complexity, we’re configuring for each project including its subversions that we choose to generate the </w:t>
       </w:r>
       <w:proofErr w:type="spellStart"/>
       <w:r>
@@ -1911,9 +1425,9 @@
           <w:noProof/>
         </w:rPr>
         <w:drawing>
-          <wp:inline distT="0" distB="0" distL="0" distR="0" wp14:anchorId="524D2BAE" wp14:editId="1A71FEBE">
-            <wp:extent cx="2805545" cy="2468245"/>
-            <wp:effectExtent l="0" t="0" r="0" b="8255"/>
+          <wp:inline distT="0" distB="0" distL="0" distR="0" wp14:anchorId="524D2BAE" wp14:editId="575783FC">
+            <wp:extent cx="2804870" cy="2604135"/>
+            <wp:effectExtent l="0" t="0" r="0" b="5715"/>
             <wp:docPr id="1" name="图片 1"/>
             <wp:cNvGraphicFramePr>
               <a:graphicFrameLocks xmlns:a="http://schemas.openxmlformats.org/drawingml/2006/main" noChangeAspect="1"/>
@@ -1934,7 +1448,7 @@
                   <pic:spPr>
                     <a:xfrm>
                       <a:off x="0" y="0"/>
-                      <a:ext cx="2809020" cy="2471302"/>
+                      <a:ext cx="2811966" cy="2610723"/>
                     </a:xfrm>
                     <a:prstGeom prst="rect">
                       <a:avLst/>
@@ -2153,257 +1667,68 @@
       <w:pPr>
         <w:pStyle w:val="a8"/>
         <w:shd w:val="clear" w:color="auto" w:fill="FFFFFF"/>
-        <w:spacing w:before="0" w:beforeAutospacing="0" w:after="150" w:afterAutospacing="0"/>
-        <w:rPr>
-          <w:rFonts w:ascii="Times New Roman" w:hAnsi="Times New Roman" w:cs="Times New Roman"/>
-          <w:spacing w:val="-1"/>
-          <w:sz w:val="20"/>
-          <w:szCs w:val="20"/>
-          <w:lang w:val="x-none"/>
-        </w:rPr>
-      </w:pPr>
-      <w:r>
-        <w:rPr>
-          <w:rFonts w:ascii="Times New Roman" w:hAnsi="Times New Roman" w:cs="Times New Roman"/>
-          <w:spacing w:val="-1"/>
-          <w:sz w:val="20"/>
-          <w:szCs w:val="20"/>
-          <w:lang w:val="x-none"/>
-        </w:rPr>
-        <w:t>For mutation score, we are using pit plugin to generate the report. In the configuration, it allowed us to choose the mutator, target java classes, target test cases</w:t>
-      </w:r>
-      <w:r>
-        <w:rPr>
-          <w:rFonts w:ascii="Times New Roman" w:hAnsi="Times New Roman" w:cs="Times New Roman"/>
-          <w:spacing w:val="-1"/>
-          <w:sz w:val="20"/>
-          <w:szCs w:val="20"/>
-          <w:lang w:val="x-none"/>
-        </w:rPr>
-        <w:t xml:space="preserve"> (configur</w:t>
-      </w:r>
-      <w:r>
-        <w:rPr>
-          <w:rFonts w:ascii="Times New Roman" w:hAnsi="Times New Roman" w:cs="Times New Roman"/>
-          <w:spacing w:val="-1"/>
-          <w:sz w:val="20"/>
-          <w:szCs w:val="20"/>
-          <w:lang w:val="x-none"/>
-        </w:rPr>
-        <w:t>ation shown in Figure 3</w:t>
-      </w:r>
-      <w:r>
-        <w:rPr>
-          <w:rFonts w:ascii="Times New Roman" w:hAnsi="Times New Roman" w:cs="Times New Roman"/>
-          <w:spacing w:val="-1"/>
-          <w:sz w:val="20"/>
-          <w:szCs w:val="20"/>
-          <w:lang w:val="x-none"/>
-        </w:rPr>
-        <w:t>)</w:t>
-      </w:r>
-      <w:r>
-        <w:rPr>
-          <w:rFonts w:ascii="Times New Roman" w:hAnsi="Times New Roman" w:cs="Times New Roman"/>
-          <w:spacing w:val="-1"/>
-          <w:sz w:val="20"/>
-          <w:szCs w:val="20"/>
-          <w:lang w:val="x-none"/>
-        </w:rPr>
-        <w:t xml:space="preserve">. </w:t>
-      </w:r>
-    </w:p>
-    <w:p>
-      <w:pPr>
-        <w:pStyle w:val="a8"/>
-        <w:shd w:val="clear" w:color="auto" w:fill="FFFFFF"/>
-        <w:spacing w:before="0" w:beforeAutospacing="0" w:after="150" w:afterAutospacing="0"/>
-        <w:rPr>
-          <w:rFonts w:ascii="Times New Roman" w:hAnsi="Times New Roman" w:cs="Times New Roman"/>
-          <w:spacing w:val="-1"/>
-          <w:sz w:val="20"/>
-          <w:szCs w:val="20"/>
-          <w:lang w:val="x-none"/>
-        </w:rPr>
-      </w:pPr>
-      <w:r>
-        <w:rPr>
-          <w:rFonts w:ascii="Times New Roman" w:hAnsi="Times New Roman" w:cs="Times New Roman"/>
-          <w:spacing w:val="-1"/>
-          <w:sz w:val="20"/>
-          <w:szCs w:val="20"/>
-          <w:lang w:val="x-none"/>
+        <w:spacing w:after="150"/>
+        <w:rPr>
+          <w:rFonts w:ascii="Times New Roman" w:hAnsi="Times New Roman" w:cs="Times New Roman"/>
+          <w:spacing w:val="-1"/>
+          <w:sz w:val="20"/>
+          <w:szCs w:val="20"/>
+          <w:lang w:val="x-none"/>
+        </w:rPr>
+      </w:pPr>
+      <w:r>
+        <w:rPr>
+          <w:rFonts w:ascii="Times New Roman" w:hAnsi="Times New Roman" w:cs="Times New Roman"/>
+          <w:spacing w:val="-1"/>
+          <w:sz w:val="20"/>
+          <w:szCs w:val="20"/>
+          <w:lang w:val="x-none"/>
+        </w:rPr>
+        <w:t xml:space="preserve">For the mutation score, we are using pit plugin to generate the report. In the configuration, it allowed us to choose the mutator, target java classes, target test cases (configuration shown in Figure 3). </w:t>
+      </w:r>
+    </w:p>
+    <w:p>
+      <w:pPr>
+        <w:pStyle w:val="a8"/>
+        <w:shd w:val="clear" w:color="auto" w:fill="FFFFFF"/>
+        <w:spacing w:after="150"/>
+        <w:rPr>
+          <w:rFonts w:ascii="Times New Roman" w:hAnsi="Times New Roman" w:cs="Times New Roman"/>
+          <w:spacing w:val="-1"/>
+          <w:sz w:val="20"/>
+          <w:szCs w:val="20"/>
+          <w:lang w:val="x-none"/>
+        </w:rPr>
+      </w:pPr>
+      <w:r>
+        <w:rPr>
+          <w:rFonts w:ascii="Times New Roman" w:hAnsi="Times New Roman" w:cs="Times New Roman"/>
+          <w:spacing w:val="-1"/>
+          <w:sz w:val="20"/>
+          <w:szCs w:val="20"/>
+          <w:lang w:val="x-none"/>
+        </w:rPr>
+        <w:t>We used 7 default mutators(operators) to generate the mutation which contains: Conditionals Boundary, Increments, Invert Negatives, Math, Negate Conditionals, Return Values and Void Method Calls.</w:t>
+      </w:r>
+    </w:p>
+    <w:p>
+      <w:pPr>
+        <w:pStyle w:val="a8"/>
+        <w:shd w:val="clear" w:color="auto" w:fill="FFFFFF"/>
+        <w:spacing w:after="150"/>
+        <w:rPr>
+          <w:rFonts w:ascii="Times New Roman" w:hAnsi="Times New Roman" w:cs="Times New Roman"/>
+          <w:spacing w:val="-1"/>
+          <w:sz w:val="20"/>
+          <w:szCs w:val="20"/>
+          <w:lang w:val="x-none"/>
+        </w:rPr>
+      </w:pPr>
+      <w:r>
+        <w:rPr>
+          <w:noProof/>
         </w:rPr>
         <w:lastRenderedPageBreak/>
-        <w:t xml:space="preserve">We used 7 default mutators(operators) to generate the mutation which contains : </w:t>
-      </w:r>
-      <w:r>
-        <w:rPr>
-          <w:rFonts w:ascii="Times New Roman" w:hAnsi="Times New Roman" w:cs="Times New Roman"/>
-          <w:spacing w:val="-1"/>
-          <w:sz w:val="20"/>
-          <w:szCs w:val="20"/>
-          <w:lang w:val="x-none"/>
-        </w:rPr>
-        <w:t>Conditionals Boundary</w:t>
-      </w:r>
-      <w:r>
-        <w:rPr>
-          <w:rFonts w:ascii="Times New Roman" w:hAnsi="Times New Roman" w:cs="Times New Roman"/>
-          <w:spacing w:val="-1"/>
-          <w:sz w:val="20"/>
-          <w:szCs w:val="20"/>
-          <w:lang w:val="x-none"/>
-        </w:rPr>
-        <w:t xml:space="preserve">, </w:t>
-      </w:r>
-      <w:r>
-        <w:rPr>
-          <w:rFonts w:ascii="Times New Roman" w:hAnsi="Times New Roman" w:cs="Times New Roman"/>
-          <w:spacing w:val="-1"/>
-          <w:sz w:val="20"/>
-          <w:szCs w:val="20"/>
-          <w:lang w:val="x-none"/>
-        </w:rPr>
-        <w:t>Increments</w:t>
-      </w:r>
-      <w:r>
-        <w:rPr>
-          <w:rFonts w:ascii="Times New Roman" w:hAnsi="Times New Roman" w:cs="Times New Roman"/>
-          <w:spacing w:val="-1"/>
-          <w:sz w:val="20"/>
-          <w:szCs w:val="20"/>
-          <w:lang w:val="x-none"/>
-        </w:rPr>
-        <w:t>,</w:t>
-      </w:r>
-      <w:r>
-        <w:t xml:space="preserve"> </w:t>
-      </w:r>
-      <w:r>
-        <w:rPr>
-          <w:rFonts w:ascii="Times New Roman" w:hAnsi="Times New Roman" w:cs="Times New Roman"/>
-          <w:spacing w:val="-1"/>
-          <w:sz w:val="20"/>
-          <w:szCs w:val="20"/>
-          <w:lang w:val="x-none"/>
-        </w:rPr>
-        <w:t>Invert Negatives</w:t>
-      </w:r>
-      <w:r>
-        <w:rPr>
-          <w:rFonts w:ascii="Times New Roman" w:hAnsi="Times New Roman" w:cs="Times New Roman"/>
-          <w:spacing w:val="-1"/>
-          <w:sz w:val="20"/>
-          <w:szCs w:val="20"/>
-          <w:lang w:val="x-none"/>
-        </w:rPr>
-        <w:t>,</w:t>
-      </w:r>
-      <w:r>
-        <w:t xml:space="preserve"> </w:t>
-      </w:r>
-      <w:r>
-        <w:rPr>
-          <w:rFonts w:ascii="Times New Roman" w:hAnsi="Times New Roman" w:cs="Times New Roman"/>
-          <w:spacing w:val="-1"/>
-          <w:sz w:val="20"/>
-          <w:szCs w:val="20"/>
-          <w:lang w:val="x-none"/>
-        </w:rPr>
-        <w:t>Math</w:t>
-      </w:r>
-      <w:r>
-        <w:rPr>
-          <w:rFonts w:ascii="Times New Roman" w:hAnsi="Times New Roman" w:cs="Times New Roman"/>
-          <w:spacing w:val="-1"/>
-          <w:sz w:val="20"/>
-          <w:szCs w:val="20"/>
-          <w:lang w:val="x-none"/>
-        </w:rPr>
-        <w:t>,</w:t>
-      </w:r>
-      <w:r>
-        <w:t xml:space="preserve"> </w:t>
-      </w:r>
-      <w:r>
-        <w:rPr>
-          <w:rFonts w:ascii="Times New Roman" w:hAnsi="Times New Roman" w:cs="Times New Roman"/>
-          <w:spacing w:val="-1"/>
-          <w:sz w:val="20"/>
-          <w:szCs w:val="20"/>
-          <w:lang w:val="x-none"/>
-        </w:rPr>
-        <w:t>Negate Conditionals</w:t>
-      </w:r>
-      <w:r>
-        <w:rPr>
-          <w:rFonts w:ascii="Times New Roman" w:hAnsi="Times New Roman" w:cs="Times New Roman"/>
-          <w:spacing w:val="-1"/>
-          <w:sz w:val="20"/>
-          <w:szCs w:val="20"/>
-          <w:lang w:val="x-none"/>
-        </w:rPr>
-        <w:t xml:space="preserve">, </w:t>
-      </w:r>
-      <w:r>
-        <w:rPr>
-          <w:rFonts w:ascii="Times New Roman" w:hAnsi="Times New Roman" w:cs="Times New Roman"/>
-          <w:spacing w:val="-1"/>
-          <w:sz w:val="20"/>
-          <w:szCs w:val="20"/>
-          <w:lang w:val="x-none"/>
-        </w:rPr>
-        <w:t>Return Values</w:t>
-      </w:r>
-      <w:r>
-        <w:rPr>
-          <w:rFonts w:ascii="Times New Roman" w:hAnsi="Times New Roman" w:cs="Times New Roman"/>
-          <w:spacing w:val="-1"/>
-          <w:sz w:val="20"/>
-          <w:szCs w:val="20"/>
-          <w:lang w:val="x-none"/>
-        </w:rPr>
-        <w:t xml:space="preserve"> and </w:t>
-      </w:r>
-      <w:r>
-        <w:rPr>
-          <w:rFonts w:ascii="Times New Roman" w:hAnsi="Times New Roman" w:cs="Times New Roman"/>
-          <w:spacing w:val="-1"/>
-          <w:sz w:val="20"/>
-          <w:szCs w:val="20"/>
-          <w:lang w:val="x-none"/>
-        </w:rPr>
-        <w:t>Void Method Calls</w:t>
-      </w:r>
-      <w:r>
-        <w:rPr>
-          <w:rFonts w:ascii="Times New Roman" w:hAnsi="Times New Roman" w:cs="Times New Roman"/>
-          <w:spacing w:val="-1"/>
-          <w:sz w:val="20"/>
-          <w:szCs w:val="20"/>
-          <w:lang w:val="x-none"/>
-        </w:rPr>
-        <w:t>.</w:t>
-      </w:r>
-    </w:p>
-    <w:p>
-      <w:pPr>
-        <w:pStyle w:val="a8"/>
-        <w:shd w:val="clear" w:color="auto" w:fill="FFFFFF"/>
-        <w:spacing w:before="0" w:beforeAutospacing="0" w:after="150" w:afterAutospacing="0"/>
-        <w:rPr>
-          <w:rFonts w:ascii="Times New Roman" w:hAnsi="Times New Roman" w:cs="Times New Roman"/>
-          <w:spacing w:val="-1"/>
-          <w:sz w:val="20"/>
-          <w:szCs w:val="20"/>
-          <w:lang w:val="x-none"/>
-        </w:rPr>
-      </w:pPr>
-      <w:r>
-        <w:rPr>
-          <w:noProof/>
-        </w:rPr>
         <w:drawing>
           <wp:inline distT="0" distB="0" distL="0" distR="0" wp14:anchorId="688A1742" wp14:editId="052D5409">
             <wp:extent cx="2743200" cy="3431540"/>
@@ -2558,7 +1883,7 @@
         <w:shd w:val="clear" w:color="auto" w:fill="FFFFFF"/>
         <w:spacing w:before="0" w:beforeAutospacing="0" w:after="150" w:afterAutospacing="0"/>
         <w:rPr>
-          <w:rFonts w:ascii="Times New Roman" w:hAnsi="Times New Roman" w:cs="Times New Roman" w:hint="eastAsia"/>
+          <w:rFonts w:ascii="Times New Roman" w:hAnsi="Times New Roman" w:cs="Times New Roman"/>
           <w:spacing w:val="-1"/>
           <w:sz w:val="20"/>
           <w:szCs w:val="20"/>
@@ -2626,44 +1951,24 @@
       <w:pPr>
         <w:pStyle w:val="a8"/>
         <w:shd w:val="clear" w:color="auto" w:fill="FFFFFF"/>
-        <w:spacing w:before="0" w:beforeAutospacing="0" w:after="150" w:afterAutospacing="0"/>
-        <w:rPr>
-          <w:rFonts w:ascii="Times New Roman" w:hAnsi="Times New Roman" w:cs="Times New Roman"/>
-          <w:spacing w:val="-1"/>
-          <w:sz w:val="20"/>
-          <w:szCs w:val="20"/>
-          <w:lang w:val="x-none"/>
-        </w:rPr>
-      </w:pPr>
-      <w:r>
-        <w:rPr>
-          <w:rFonts w:ascii="Times New Roman" w:hAnsi="Times New Roman" w:cs="Times New Roman"/>
-          <w:spacing w:val="-1"/>
-          <w:sz w:val="20"/>
-          <w:szCs w:val="20"/>
-          <w:lang w:val="x-none"/>
-        </w:rPr>
-        <w:t xml:space="preserve">We decided to collect three active month data in each subversions and then get the average value among these three month for </w:t>
-      </w:r>
-      <w:r>
-        <w:rPr>
-          <w:rFonts w:ascii="Times New Roman" w:hAnsi="Times New Roman" w:cs="Times New Roman"/>
-          <w:spacing w:val="-1"/>
-          <w:sz w:val="20"/>
-          <w:szCs w:val="20"/>
-          <w:lang w:val="x-none"/>
-        </w:rPr>
-        <w:t>Fix Backlog and Backlog Management Index</w:t>
-      </w:r>
-      <w:r>
-        <w:rPr>
-          <w:rFonts w:ascii="Times New Roman" w:hAnsi="Times New Roman" w:cs="Times New Roman"/>
-          <w:spacing w:val="-1"/>
-          <w:sz w:val="20"/>
-          <w:szCs w:val="20"/>
-          <w:lang w:val="x-none"/>
-        </w:rPr>
-        <w:t xml:space="preserve">. Since for software, a new version comes to release doesn’t means previous version is out of the stage. So you cant using the total life of the projects to calculate BMI value. We carefully located the 3 active </w:t>
+        <w:spacing w:after="150"/>
+        <w:rPr>
+          <w:rFonts w:ascii="Times New Roman" w:hAnsi="Times New Roman" w:cs="Times New Roman"/>
+          <w:spacing w:val="-1"/>
+          <w:sz w:val="20"/>
+          <w:szCs w:val="20"/>
+          <w:lang w:val="x-none"/>
+        </w:rPr>
+      </w:pPr>
+      <w:r>
+        <w:rPr>
+          <w:rFonts w:ascii="Times New Roman" w:hAnsi="Times New Roman" w:cs="Times New Roman"/>
+          <w:spacing w:val="-1"/>
+          <w:sz w:val="20"/>
+          <w:szCs w:val="20"/>
+          <w:lang w:val="x-none"/>
+        </w:rPr>
+        <w:t xml:space="preserve">We decided to collect three active month data in each subversion and then get the average value among these three months for Fix Backlog and Backlog Management Index. Since for software, a new version comes to release doesn’t mean the previous version is out of the stage. So you </w:t>
       </w:r>
       <w:proofErr w:type="spellStart"/>
       <w:r>
@@ -2674,7 +1979,7 @@
           <w:szCs w:val="20"/>
           <w:lang w:val="x-none"/>
         </w:rPr>
-        <w:t>continious</w:t>
+        <w:t>cant</w:t>
       </w:r>
       <w:proofErr w:type="spellEnd"/>
       <w:r>
@@ -2685,117 +1990,31 @@
           <w:szCs w:val="20"/>
           <w:lang w:val="x-none"/>
         </w:rPr>
-        <w:t xml:space="preserve"> months which has largest number of issue </w:t>
-      </w:r>
-      <w:proofErr w:type="spellStart"/>
-      <w:r>
-        <w:rPr>
-          <w:rFonts w:ascii="Times New Roman" w:hAnsi="Times New Roman" w:cs="Times New Roman"/>
-          <w:spacing w:val="-1"/>
-          <w:sz w:val="20"/>
-          <w:szCs w:val="20"/>
-          <w:lang w:val="x-none"/>
-        </w:rPr>
-        <w:t>arrvals</w:t>
-      </w:r>
-      <w:proofErr w:type="spellEnd"/>
-      <w:r>
-        <w:rPr>
-          <w:rFonts w:ascii="Times New Roman" w:hAnsi="Times New Roman" w:cs="Times New Roman"/>
-          <w:spacing w:val="-1"/>
-          <w:sz w:val="20"/>
-          <w:szCs w:val="20"/>
-          <w:lang w:val="x-none"/>
-        </w:rPr>
-        <w:t xml:space="preserve"> for each subversion, and then </w:t>
-      </w:r>
-      <w:r>
-        <w:rPr>
-          <w:rFonts w:ascii="Times New Roman" w:hAnsi="Times New Roman" w:cs="Times New Roman"/>
-          <w:spacing w:val="-1"/>
-          <w:sz w:val="20"/>
-          <w:szCs w:val="20"/>
-          <w:lang w:val="x-none"/>
-        </w:rPr>
-        <w:t xml:space="preserve">calculate the BMI based on the average value of theses three months. </w:t>
-      </w:r>
-    </w:p>
-    <w:p>
-      <w:pPr>
-        <w:pStyle w:val="a8"/>
-        <w:shd w:val="clear" w:color="auto" w:fill="FFFFFF"/>
-        <w:spacing w:before="0" w:beforeAutospacing="0" w:after="150" w:afterAutospacing="0"/>
-        <w:rPr>
-          <w:rFonts w:ascii="Times New Roman" w:hAnsi="Times New Roman" w:cs="Times New Roman"/>
-          <w:spacing w:val="-1"/>
-          <w:sz w:val="20"/>
-          <w:szCs w:val="20"/>
-          <w:lang w:val="x-none"/>
-        </w:rPr>
-      </w:pPr>
-      <w:r>
-        <w:rPr>
-          <w:rFonts w:ascii="Times New Roman" w:hAnsi="Times New Roman" w:cs="Times New Roman"/>
-          <w:spacing w:val="-1"/>
-          <w:sz w:val="20"/>
-          <w:szCs w:val="20"/>
-          <w:lang w:val="x-none"/>
-        </w:rPr>
-        <w:t xml:space="preserve">The issue-tacking system has basic </w:t>
-      </w:r>
-      <w:proofErr w:type="spellStart"/>
-      <w:r>
-        <w:rPr>
-          <w:rFonts w:ascii="Times New Roman" w:hAnsi="Times New Roman" w:cs="Times New Roman"/>
-          <w:spacing w:val="-1"/>
-          <w:sz w:val="20"/>
-          <w:szCs w:val="20"/>
-          <w:lang w:val="x-none"/>
-        </w:rPr>
-        <w:t>statetistic</w:t>
-      </w:r>
-      <w:proofErr w:type="spellEnd"/>
-      <w:r>
-        <w:rPr>
-          <w:rFonts w:ascii="Times New Roman" w:hAnsi="Times New Roman" w:cs="Times New Roman"/>
-          <w:spacing w:val="-1"/>
-          <w:sz w:val="20"/>
-          <w:szCs w:val="20"/>
-          <w:lang w:val="x-none"/>
-        </w:rPr>
-        <w:t xml:space="preserve"> information of the issues and what we need to do is </w:t>
-      </w:r>
-      <w:proofErr w:type="spellStart"/>
-      <w:r>
-        <w:rPr>
-          <w:rFonts w:ascii="Times New Roman" w:hAnsi="Times New Roman" w:cs="Times New Roman"/>
-          <w:spacing w:val="-1"/>
-          <w:sz w:val="20"/>
-          <w:szCs w:val="20"/>
-          <w:lang w:val="x-none"/>
-        </w:rPr>
-        <w:t>mannually</w:t>
-      </w:r>
-      <w:proofErr w:type="spellEnd"/>
-      <w:r>
-        <w:rPr>
-          <w:rFonts w:ascii="Times New Roman" w:hAnsi="Times New Roman" w:cs="Times New Roman"/>
-          <w:spacing w:val="-1"/>
-          <w:sz w:val="20"/>
-          <w:szCs w:val="20"/>
-          <w:lang w:val="x-none"/>
-        </w:rPr>
-        <w:t xml:space="preserve"> search the active month by SQL that it offered like Figure 5. </w:t>
-      </w:r>
-      <w:r>
-        <w:rPr>
-          <w:rFonts w:ascii="Times New Roman" w:hAnsi="Times New Roman" w:cs="Times New Roman"/>
-          <w:spacing w:val="-1"/>
-          <w:sz w:val="20"/>
-          <w:szCs w:val="20"/>
-          <w:lang w:val="x-none"/>
-        </w:rPr>
-        <w:t>Finally using excel to calculate all BMI values.</w:t>
+        <w:t xml:space="preserve"> using the total life of the projects to calculate BMI value. We carefully located the 3 active continuous months which has the largest number of issue arrivals for each subversion and then calculate the BMI based on the average value of these three months. </w:t>
+      </w:r>
+    </w:p>
+    <w:p>
+      <w:pPr>
+        <w:pStyle w:val="a8"/>
+        <w:shd w:val="clear" w:color="auto" w:fill="FFFFFF"/>
+        <w:spacing w:before="0" w:beforeAutospacing="0" w:after="150" w:afterAutospacing="0"/>
+        <w:rPr>
+          <w:rFonts w:ascii="Times New Roman" w:hAnsi="Times New Roman" w:cs="Times New Roman"/>
+          <w:spacing w:val="-1"/>
+          <w:sz w:val="20"/>
+          <w:szCs w:val="20"/>
+          <w:lang w:val="x-none"/>
+        </w:rPr>
+      </w:pPr>
+      <w:r>
+        <w:rPr>
+          <w:rFonts w:ascii="Times New Roman" w:hAnsi="Times New Roman" w:cs="Times New Roman"/>
+          <w:spacing w:val="-1"/>
+          <w:sz w:val="20"/>
+          <w:szCs w:val="20"/>
+          <w:lang w:val="x-none"/>
+        </w:rPr>
+        <w:t>The issue-tracking system has basic statistics information of the issues and what we need to do is manually search the active month by SQL that it offered like Figure 5. Finally using excel to calculate all BMI values.</w:t>
       </w:r>
     </w:p>
     <w:p>
@@ -2859,32 +2078,22 @@
         <w:spacing w:before="0" w:beforeAutospacing="0" w:after="150" w:afterAutospacing="0"/>
         <w:ind w:firstLineChars="200" w:firstLine="398"/>
         <w:rPr>
-          <w:rFonts w:ascii="Times New Roman" w:hAnsi="Times New Roman" w:cs="Times New Roman" w:hint="eastAsia"/>
-          <w:spacing w:val="-1"/>
-          <w:sz w:val="20"/>
-          <w:szCs w:val="20"/>
-          <w:lang w:val="x-none"/>
-        </w:rPr>
-      </w:pPr>
-      <w:r>
-        <w:rPr>
-          <w:rFonts w:ascii="Times New Roman" w:hAnsi="Times New Roman" w:cs="Times New Roman"/>
-          <w:spacing w:val="-1"/>
-          <w:sz w:val="20"/>
-          <w:szCs w:val="20"/>
-          <w:lang w:val="x-none"/>
-        </w:rPr>
-        <w:t>Figure 5. Active month located work</w:t>
-      </w:r>
-      <w:r>
-        <w:rPr>
-          <w:rFonts w:ascii="Times New Roman" w:hAnsi="Times New Roman" w:cs="Times New Roman"/>
-          <w:spacing w:val="-1"/>
-          <w:sz w:val="20"/>
-          <w:szCs w:val="20"/>
-          <w:lang w:val="x-none"/>
-        </w:rPr>
-        <w:t xml:space="preserve"> (Lang)</w:t>
+          <w:rFonts w:ascii="Times New Roman" w:hAnsi="Times New Roman" w:cs="Times New Roman"/>
+          <w:spacing w:val="-1"/>
+          <w:sz w:val="20"/>
+          <w:szCs w:val="20"/>
+          <w:lang w:val="x-none"/>
+        </w:rPr>
+      </w:pPr>
+      <w:r>
+        <w:rPr>
+          <w:rFonts w:ascii="Times New Roman" w:hAnsi="Times New Roman" w:cs="Times New Roman"/>
+          <w:spacing w:val="-1"/>
+          <w:sz w:val="20"/>
+          <w:szCs w:val="20"/>
+          <w:lang w:val="x-none"/>
+        </w:rPr>
+        <w:t>Figure 5. Active month located work (Lang)</w:t>
       </w:r>
     </w:p>
     <w:p>
@@ -2947,21 +2156,21 @@
         <w:shd w:val="clear" w:color="auto" w:fill="FFFFFF"/>
         <w:spacing w:before="0" w:beforeAutospacing="0" w:after="150" w:afterAutospacing="0"/>
         <w:rPr>
+          <w:rFonts w:ascii="Times New Roman" w:hAnsi="Times New Roman" w:cs="Times New Roman"/>
+          <w:spacing w:val="-1"/>
+          <w:sz w:val="20"/>
+          <w:szCs w:val="20"/>
+          <w:lang w:val="x-none"/>
+        </w:rPr>
+      </w:pPr>
+      <w:r>
+        <w:rPr>
           <w:rFonts w:ascii="Times New Roman" w:hAnsi="Times New Roman" w:cs="Times New Roman" w:hint="eastAsia"/>
           <w:spacing w:val="-1"/>
           <w:sz w:val="20"/>
           <w:szCs w:val="20"/>
           <w:lang w:val="x-none"/>
         </w:rPr>
-      </w:pPr>
-      <w:r>
-        <w:rPr>
-          <w:rFonts w:ascii="Times New Roman" w:hAnsi="Times New Roman" w:cs="Times New Roman" w:hint="eastAsia"/>
-          <w:spacing w:val="-1"/>
-          <w:sz w:val="20"/>
-          <w:szCs w:val="20"/>
-          <w:lang w:val="x-none"/>
-        </w:rPr>
         <w:t xml:space="preserve"> </w:t>
       </w:r>
       <w:r>
@@ -3030,141 +2239,65 @@
       <w:pPr>
         <w:pStyle w:val="bulletlist"/>
         <w:rPr>
-          <w:i/>
-          <w:lang w:eastAsia="zh-CN"/>
-        </w:rPr>
-      </w:pPr>
-      <w:r>
-        <w:rPr>
-          <w:i/>
-          <w:lang w:eastAsia="zh-CN"/>
-        </w:rPr>
-        <w:t xml:space="preserve">We’re collecting data mainly for change proneness in this part. All of the our collection are based on git log, which will compare two different submits or two different timestamp, and then give us the number of change lines for each file. To make the whole process more smooth, we write a script in shell, which will get the log file base on the input of 2 subversion’s token, then do the </w:t>
+          <w:lang w:eastAsia="zh-CN"/>
+        </w:rPr>
+      </w:pPr>
+      <w:r>
+        <w:rPr>
+          <w:lang w:eastAsia="zh-CN"/>
+        </w:rPr>
+        <w:t xml:space="preserve">We’re collecting data mainly for change proneness in this part. All of our collection is based on git log, which will compare two different submits or two different timestamps, and then give us the number of change lines for each file. To make the whole process more smooth, we write a script in shell, which will get the log file base on the input of 2 subversion’s token, then do the calculation and convert it into the form what we want, and finally, convert it to a CSV file, so it will be easy for our later analysis work. The script shows in Figure 7. </w:t>
+      </w:r>
+    </w:p>
+    <w:p>
+      <w:pPr>
+        <w:pStyle w:val="bulletlist"/>
+        <w:jc w:val="left"/>
+        <w:rPr>
+          <w:lang w:eastAsia="zh-CN"/>
+        </w:rPr>
+      </w:pPr>
+      <w:r>
+        <w:rPr>
+          <w:lang w:eastAsia="zh-CN"/>
+        </w:rPr>
+        <w:t xml:space="preserve">After we got the report CSV file, we remove those file which is not Java, since we want only compare the changed line in each class and the total number of changes. What’s more, we also delete all the test case file, because we also need to analyze the relation with code coverage, the </w:t>
       </w:r>
       <w:proofErr w:type="spellStart"/>
       <w:r>
         <w:rPr>
-          <w:i/>
-          <w:lang w:eastAsia="zh-CN"/>
-        </w:rPr>
-        <w:t>coculation</w:t>
+          <w:lang w:eastAsia="zh-CN"/>
+        </w:rPr>
+        <w:t>Jacoco</w:t>
       </w:r>
       <w:proofErr w:type="spellEnd"/>
       <w:r>
         <w:rPr>
-          <w:i/>
-          <w:lang w:eastAsia="zh-CN"/>
-        </w:rPr>
-        <w:t xml:space="preserve"> and convert it into the form what we want, and finally, convert it to a CSV file, so it will be easy for our later analysis work. The script shows in Figure </w:t>
-      </w:r>
-      <w:r>
-        <w:rPr>
-          <w:i/>
-          <w:lang w:eastAsia="zh-CN"/>
-        </w:rPr>
-        <w:t>7</w:t>
-      </w:r>
-      <w:r>
-        <w:rPr>
-          <w:i/>
-          <w:lang w:eastAsia="zh-CN"/>
-        </w:rPr>
-        <w:t xml:space="preserve">. </w:t>
+          <w:lang w:eastAsia="zh-CN"/>
+        </w:rPr>
+        <w:t xml:space="preserve"> report won’t generate the report for the test case. Our final report for Change proneness shown in Figure 8. </w:t>
       </w:r>
     </w:p>
     <w:p>
       <w:pPr>
         <w:pStyle w:val="bulletlist"/>
-        <w:rPr>
-          <w:i/>
-          <w:lang w:eastAsia="zh-CN"/>
-        </w:rPr>
-      </w:pPr>
-      <w:r>
-        <w:rPr>
-          <w:i/>
-          <w:lang w:eastAsia="zh-CN"/>
-        </w:rPr>
-        <w:t xml:space="preserve">After we got the report CSV file, we remove those file which is not a java, since we want only compare the changed line in each class and the total number of changes. What’s more, we also delete all the test case file, because we also need to analysis the relation with code coverage, </w:t>
-      </w:r>
-      <w:r>
-        <w:rPr>
-          <w:i/>
-          <w:lang w:eastAsia="zh-CN"/>
-        </w:rPr>
-        <w:t xml:space="preserve">the </w:t>
-      </w:r>
-      <w:proofErr w:type="spellStart"/>
-      <w:r>
-        <w:rPr>
-          <w:i/>
-          <w:lang w:eastAsia="zh-CN"/>
-        </w:rPr>
-        <w:t>Jacoco</w:t>
-      </w:r>
-      <w:proofErr w:type="spellEnd"/>
-      <w:r>
-        <w:rPr>
-          <w:i/>
-          <w:lang w:eastAsia="zh-CN"/>
-        </w:rPr>
-        <w:t xml:space="preserve"> report won’t generate the report for test case. Our final report for Change </w:t>
-      </w:r>
-      <w:proofErr w:type="spellStart"/>
-      <w:r>
-        <w:rPr>
-          <w:i/>
-          <w:lang w:eastAsia="zh-CN"/>
-        </w:rPr>
-        <w:t>pronesess</w:t>
-      </w:r>
-      <w:proofErr w:type="spellEnd"/>
-      <w:r>
-        <w:rPr>
-          <w:i/>
-          <w:lang w:eastAsia="zh-CN"/>
-        </w:rPr>
-        <w:t xml:space="preserve"> shown in Figure </w:t>
-      </w:r>
-      <w:r>
-        <w:rPr>
-          <w:i/>
-          <w:lang w:eastAsia="zh-CN"/>
-        </w:rPr>
-        <w:t>8</w:t>
-      </w:r>
-      <w:r>
-        <w:rPr>
-          <w:i/>
-          <w:lang w:eastAsia="zh-CN"/>
-        </w:rPr>
-        <w:t>.</w:t>
-      </w:r>
-      <w:r>
-        <w:rPr>
-          <w:i/>
-          <w:lang w:eastAsia="zh-CN"/>
-        </w:rPr>
-        <w:t xml:space="preserve">  </w:t>
-      </w:r>
-    </w:p>
-    <w:p>
-      <w:pPr>
-        <w:pStyle w:val="bulletlist"/>
-        <w:rPr>
-          <w:i/>
-          <w:lang w:eastAsia="zh-CN"/>
-        </w:rPr>
-      </w:pPr>
+        <w:jc w:val="left"/>
+        <w:rPr>
+          <w:i/>
+          <w:lang w:eastAsia="zh-CN"/>
+        </w:rPr>
+      </w:pPr>
+      <w:bookmarkStart w:id="0" w:name="_GoBack"/>
+      <w:bookmarkEnd w:id="0"/>
       <w:r>
         <w:rPr>
           <w:noProof/>
         </w:rPr>
         <w:lastRenderedPageBreak/>
         <w:drawing>
-          <wp:inline distT="0" distB="0" distL="0" distR="0" wp14:anchorId="47D2848C" wp14:editId="66778F5A">
-            <wp:extent cx="2743200" cy="1028065"/>
-            <wp:effectExtent l="0" t="0" r="0" b="635"/>
+          <wp:inline distT="0" distB="0" distL="0" distR="0" wp14:anchorId="47D2848C" wp14:editId="4045A45B">
+            <wp:extent cx="2918010" cy="1503218"/>
+            <wp:effectExtent l="0" t="0" r="0" b="1905"/>
             <wp:docPr id="8" name="图片 8"/>
             <wp:cNvGraphicFramePr>
               <a:graphicFrameLocks xmlns:a="http://schemas.openxmlformats.org/drawingml/2006/main" noChangeAspect="1"/>
@@ -3185,7 +2318,7 @@
                   <pic:spPr>
                     <a:xfrm>
                       <a:off x="0" y="0"/>
-                      <a:ext cx="2743200" cy="1028065"/>
+                      <a:ext cx="2933590" cy="1511244"/>
                     </a:xfrm>
                     <a:prstGeom prst="rect">
                       <a:avLst/>
@@ -3219,13 +2352,10 @@
       <w:pPr>
         <w:pStyle w:val="bulletlist"/>
         <w:rPr>
-          <w:rFonts w:hint="eastAsia"/>
-          <w:i/>
-          <w:lang w:eastAsia="zh-CN"/>
-        </w:rPr>
-      </w:pPr>
-      <w:bookmarkStart w:id="0" w:name="_GoBack"/>
-      <w:bookmarkEnd w:id="0"/>
+          <w:i/>
+          <w:lang w:eastAsia="zh-CN"/>
+        </w:rPr>
+      </w:pPr>
     </w:p>
     <w:sectPr>
       <w:pgSz w:w="12240" w:h="15840"/>

</xml_diff>